<commit_message>
Minor changes; doc and index
</commit_message>
<xml_diff>
--- a/Отчёт.docx
+++ b/Отчёт.docx
@@ -4,6 +4,14 @@
   <w:body>
     <w:sdt>
       <w:sdtPr>
+        <w:rPr>
+          <w:rFonts w:ascii="Times New Roman" w:eastAsiaTheme="minorHAnsi" w:hAnsi="Times New Roman" w:cstheme="minorBidi"/>
+          <w:b w:val="0"/>
+          <w:color w:val="auto"/>
+          <w:sz w:val="28"/>
+          <w:szCs w:val="22"/>
+          <w:lang w:eastAsia="en-US"/>
+        </w:rPr>
         <w:id w:val="-452096935"/>
         <w:docPartObj>
           <w:docPartGallery w:val="Table of Contents"/>
@@ -12,13 +20,7 @@
       </w:sdtPr>
       <w:sdtEndPr>
         <w:rPr>
-          <w:rFonts w:asciiTheme="minorHAnsi" w:eastAsiaTheme="minorHAnsi" w:hAnsiTheme="minorHAnsi" w:cstheme="minorBidi"/>
-          <w:b/>
           <w:bCs/>
-          <w:color w:val="auto"/>
-          <w:sz w:val="22"/>
-          <w:szCs w:val="22"/>
-          <w:lang w:eastAsia="en-US"/>
         </w:rPr>
       </w:sdtEndPr>
       <w:sdtContent>
@@ -27,20 +29,1405 @@
             <w:pStyle w:val="a3"/>
           </w:pPr>
           <w:r>
-            <w:t>Оглавление</w:t>
+            <w:t>Оглавле</w:t>
+          </w:r>
+          <w:bookmarkStart w:id="0" w:name="_GoBack"/>
+          <w:bookmarkEnd w:id="0"/>
+          <w:r>
+            <w:t>ние</w:t>
           </w:r>
         </w:p>
         <w:p>
-          <w:fldSimple w:instr=" TOC \o &quot;1-3&quot; \h \z \u ">
-            <w:r>
-              <w:rPr>
-                <w:b/>
-                <w:bCs/>
-                <w:noProof/>
-              </w:rPr>
-              <w:t>Элементы оглавления не найдены.</w:t>
-            </w:r>
-          </w:fldSimple>
+          <w:pPr>
+            <w:pStyle w:val="11"/>
+            <w:tabs>
+              <w:tab w:val="right" w:leader="dot" w:pos="9345"/>
+            </w:tabs>
+            <w:rPr>
+              <w:rFonts w:asciiTheme="minorHAnsi" w:eastAsiaTheme="minorEastAsia" w:hAnsiTheme="minorHAnsi"/>
+              <w:noProof/>
+              <w:sz w:val="22"/>
+              <w:lang w:eastAsia="ru-RU"/>
+            </w:rPr>
+          </w:pPr>
+          <w:r>
+            <w:fldChar w:fldCharType="begin"/>
+          </w:r>
+          <w:r>
+            <w:instrText xml:space="preserve"> TOC \o "1-3" \h \z \u </w:instrText>
+          </w:r>
+          <w:r>
+            <w:fldChar w:fldCharType="separate"/>
+          </w:r>
+          <w:hyperlink w:anchor="_Toc391883090" w:history="1">
+            <w:r>
+              <w:rPr>
+                <w:rStyle w:val="a5"/>
+                <w:noProof/>
+              </w:rPr>
+              <w:t>Установка и развёртывание</w:t>
+            </w:r>
+            <w:r>
+              <w:rPr>
+                <w:noProof/>
+                <w:webHidden/>
+              </w:rPr>
+              <w:tab/>
+            </w:r>
+            <w:r>
+              <w:rPr>
+                <w:noProof/>
+                <w:webHidden/>
+              </w:rPr>
+              <w:fldChar w:fldCharType="begin"/>
+            </w:r>
+            <w:r>
+              <w:rPr>
+                <w:noProof/>
+                <w:webHidden/>
+              </w:rPr>
+              <w:instrText xml:space="preserve"> PAGEREF _Toc391883090 \h </w:instrText>
+            </w:r>
+            <w:r>
+              <w:rPr>
+                <w:noProof/>
+                <w:webHidden/>
+              </w:rPr>
+            </w:r>
+            <w:r>
+              <w:rPr>
+                <w:noProof/>
+                <w:webHidden/>
+              </w:rPr>
+              <w:fldChar w:fldCharType="separate"/>
+            </w:r>
+            <w:r>
+              <w:rPr>
+                <w:noProof/>
+                <w:webHidden/>
+              </w:rPr>
+              <w:t>2</w:t>
+            </w:r>
+            <w:r>
+              <w:rPr>
+                <w:noProof/>
+                <w:webHidden/>
+              </w:rPr>
+              <w:fldChar w:fldCharType="end"/>
+            </w:r>
+          </w:hyperlink>
+        </w:p>
+        <w:p>
+          <w:pPr>
+            <w:pStyle w:val="21"/>
+            <w:tabs>
+              <w:tab w:val="right" w:leader="dot" w:pos="9345"/>
+            </w:tabs>
+            <w:rPr>
+              <w:rFonts w:asciiTheme="minorHAnsi" w:eastAsiaTheme="minorEastAsia" w:hAnsiTheme="minorHAnsi"/>
+              <w:noProof/>
+              <w:sz w:val="22"/>
+              <w:lang w:eastAsia="ru-RU"/>
+            </w:rPr>
+          </w:pPr>
+          <w:hyperlink w:anchor="_Toc391883091" w:history="1">
+            <w:r>
+              <w:rPr>
+                <w:rStyle w:val="a5"/>
+                <w:noProof/>
+              </w:rPr>
+              <w:t>Требования</w:t>
+            </w:r>
+            <w:r>
+              <w:rPr>
+                <w:noProof/>
+                <w:webHidden/>
+              </w:rPr>
+              <w:tab/>
+            </w:r>
+            <w:r>
+              <w:rPr>
+                <w:noProof/>
+                <w:webHidden/>
+              </w:rPr>
+              <w:fldChar w:fldCharType="begin"/>
+            </w:r>
+            <w:r>
+              <w:rPr>
+                <w:noProof/>
+                <w:webHidden/>
+              </w:rPr>
+              <w:instrText xml:space="preserve"> PAGEREF _Toc391883091 \h </w:instrText>
+            </w:r>
+            <w:r>
+              <w:rPr>
+                <w:noProof/>
+                <w:webHidden/>
+              </w:rPr>
+            </w:r>
+            <w:r>
+              <w:rPr>
+                <w:noProof/>
+                <w:webHidden/>
+              </w:rPr>
+              <w:fldChar w:fldCharType="separate"/>
+            </w:r>
+            <w:r>
+              <w:rPr>
+                <w:noProof/>
+                <w:webHidden/>
+              </w:rPr>
+              <w:t>2</w:t>
+            </w:r>
+            <w:r>
+              <w:rPr>
+                <w:noProof/>
+                <w:webHidden/>
+              </w:rPr>
+              <w:fldChar w:fldCharType="end"/>
+            </w:r>
+          </w:hyperlink>
+        </w:p>
+        <w:p>
+          <w:pPr>
+            <w:pStyle w:val="21"/>
+            <w:tabs>
+              <w:tab w:val="right" w:leader="dot" w:pos="9345"/>
+            </w:tabs>
+            <w:rPr>
+              <w:rFonts w:asciiTheme="minorHAnsi" w:eastAsiaTheme="minorEastAsia" w:hAnsiTheme="minorHAnsi"/>
+              <w:noProof/>
+              <w:sz w:val="22"/>
+              <w:lang w:eastAsia="ru-RU"/>
+            </w:rPr>
+          </w:pPr>
+          <w:hyperlink w:anchor="_Toc391883092" w:history="1">
+            <w:r>
+              <w:rPr>
+                <w:rStyle w:val="a5"/>
+                <w:noProof/>
+              </w:rPr>
+              <w:t>Соединение с сервером БД</w:t>
+            </w:r>
+            <w:r>
+              <w:rPr>
+                <w:noProof/>
+                <w:webHidden/>
+              </w:rPr>
+              <w:tab/>
+            </w:r>
+            <w:r>
+              <w:rPr>
+                <w:noProof/>
+                <w:webHidden/>
+              </w:rPr>
+              <w:fldChar w:fldCharType="begin"/>
+            </w:r>
+            <w:r>
+              <w:rPr>
+                <w:noProof/>
+                <w:webHidden/>
+              </w:rPr>
+              <w:instrText xml:space="preserve"> PAGEREF _Toc391883092 \h </w:instrText>
+            </w:r>
+            <w:r>
+              <w:rPr>
+                <w:noProof/>
+                <w:webHidden/>
+              </w:rPr>
+            </w:r>
+            <w:r>
+              <w:rPr>
+                <w:noProof/>
+                <w:webHidden/>
+              </w:rPr>
+              <w:fldChar w:fldCharType="separate"/>
+            </w:r>
+            <w:r>
+              <w:rPr>
+                <w:noProof/>
+                <w:webHidden/>
+              </w:rPr>
+              <w:t>2</w:t>
+            </w:r>
+            <w:r>
+              <w:rPr>
+                <w:noProof/>
+                <w:webHidden/>
+              </w:rPr>
+              <w:fldChar w:fldCharType="end"/>
+            </w:r>
+          </w:hyperlink>
+        </w:p>
+        <w:p>
+          <w:pPr>
+            <w:pStyle w:val="11"/>
+            <w:tabs>
+              <w:tab w:val="right" w:leader="dot" w:pos="9345"/>
+            </w:tabs>
+            <w:rPr>
+              <w:rFonts w:asciiTheme="minorHAnsi" w:eastAsiaTheme="minorEastAsia" w:hAnsiTheme="minorHAnsi"/>
+              <w:noProof/>
+              <w:sz w:val="22"/>
+              <w:lang w:eastAsia="ru-RU"/>
+            </w:rPr>
+          </w:pPr>
+          <w:hyperlink w:anchor="_Toc391883093" w:history="1">
+            <w:r>
+              <w:rPr>
+                <w:rStyle w:val="a5"/>
+                <w:noProof/>
+              </w:rPr>
+              <w:t>Эксплуатация</w:t>
+            </w:r>
+            <w:r>
+              <w:rPr>
+                <w:noProof/>
+                <w:webHidden/>
+              </w:rPr>
+              <w:tab/>
+            </w:r>
+            <w:r>
+              <w:rPr>
+                <w:noProof/>
+                <w:webHidden/>
+              </w:rPr>
+              <w:fldChar w:fldCharType="begin"/>
+            </w:r>
+            <w:r>
+              <w:rPr>
+                <w:noProof/>
+                <w:webHidden/>
+              </w:rPr>
+              <w:instrText xml:space="preserve"> PAGEREF _Toc391883093 \h </w:instrText>
+            </w:r>
+            <w:r>
+              <w:rPr>
+                <w:noProof/>
+                <w:webHidden/>
+              </w:rPr>
+            </w:r>
+            <w:r>
+              <w:rPr>
+                <w:noProof/>
+                <w:webHidden/>
+              </w:rPr>
+              <w:fldChar w:fldCharType="separate"/>
+            </w:r>
+            <w:r>
+              <w:rPr>
+                <w:noProof/>
+                <w:webHidden/>
+              </w:rPr>
+              <w:t>2</w:t>
+            </w:r>
+            <w:r>
+              <w:rPr>
+                <w:noProof/>
+                <w:webHidden/>
+              </w:rPr>
+              <w:fldChar w:fldCharType="end"/>
+            </w:r>
+          </w:hyperlink>
+        </w:p>
+        <w:p>
+          <w:pPr>
+            <w:pStyle w:val="21"/>
+            <w:tabs>
+              <w:tab w:val="right" w:leader="dot" w:pos="9345"/>
+            </w:tabs>
+            <w:rPr>
+              <w:rFonts w:asciiTheme="minorHAnsi" w:eastAsiaTheme="minorEastAsia" w:hAnsiTheme="minorHAnsi"/>
+              <w:noProof/>
+              <w:sz w:val="22"/>
+              <w:lang w:eastAsia="ru-RU"/>
+            </w:rPr>
+          </w:pPr>
+          <w:hyperlink w:anchor="_Toc391883094" w:history="1">
+            <w:r>
+              <w:rPr>
+                <w:rStyle w:val="a5"/>
+                <w:noProof/>
+              </w:rPr>
+              <w:t>Основные возможности</w:t>
+            </w:r>
+            <w:r>
+              <w:rPr>
+                <w:noProof/>
+                <w:webHidden/>
+              </w:rPr>
+              <w:tab/>
+            </w:r>
+            <w:r>
+              <w:rPr>
+                <w:noProof/>
+                <w:webHidden/>
+              </w:rPr>
+              <w:fldChar w:fldCharType="begin"/>
+            </w:r>
+            <w:r>
+              <w:rPr>
+                <w:noProof/>
+                <w:webHidden/>
+              </w:rPr>
+              <w:instrText xml:space="preserve"> PAGEREF _Toc391883094 \h </w:instrText>
+            </w:r>
+            <w:r>
+              <w:rPr>
+                <w:noProof/>
+                <w:webHidden/>
+              </w:rPr>
+            </w:r>
+            <w:r>
+              <w:rPr>
+                <w:noProof/>
+                <w:webHidden/>
+              </w:rPr>
+              <w:fldChar w:fldCharType="separate"/>
+            </w:r>
+            <w:r>
+              <w:rPr>
+                <w:noProof/>
+                <w:webHidden/>
+              </w:rPr>
+              <w:t>2</w:t>
+            </w:r>
+            <w:r>
+              <w:rPr>
+                <w:noProof/>
+                <w:webHidden/>
+              </w:rPr>
+              <w:fldChar w:fldCharType="end"/>
+            </w:r>
+          </w:hyperlink>
+        </w:p>
+        <w:p>
+          <w:pPr>
+            <w:pStyle w:val="11"/>
+            <w:tabs>
+              <w:tab w:val="right" w:leader="dot" w:pos="9345"/>
+            </w:tabs>
+            <w:rPr>
+              <w:rFonts w:asciiTheme="minorHAnsi" w:eastAsiaTheme="minorEastAsia" w:hAnsiTheme="minorHAnsi"/>
+              <w:noProof/>
+              <w:sz w:val="22"/>
+              <w:lang w:eastAsia="ru-RU"/>
+            </w:rPr>
+          </w:pPr>
+          <w:hyperlink w:anchor="_Toc391883095" w:history="1">
+            <w:r>
+              <w:rPr>
+                <w:rStyle w:val="a5"/>
+                <w:noProof/>
+              </w:rPr>
+              <w:t>Краткое</w:t>
+            </w:r>
+            <w:r>
+              <w:rPr>
+                <w:rStyle w:val="a5"/>
+                <w:noProof/>
+                <w:lang w:val="en-US"/>
+              </w:rPr>
+              <w:t xml:space="preserve"> </w:t>
+            </w:r>
+            <w:r>
+              <w:rPr>
+                <w:rStyle w:val="a5"/>
+                <w:noProof/>
+              </w:rPr>
+              <w:t>описание</w:t>
+            </w:r>
+            <w:r>
+              <w:rPr>
+                <w:rStyle w:val="a5"/>
+                <w:noProof/>
+                <w:lang w:val="en-US"/>
+              </w:rPr>
+              <w:t xml:space="preserve"> </w:t>
+            </w:r>
+            <w:r>
+              <w:rPr>
+                <w:rStyle w:val="a5"/>
+                <w:noProof/>
+              </w:rPr>
+              <w:t>модулей</w:t>
+            </w:r>
+            <w:r>
+              <w:rPr>
+                <w:noProof/>
+                <w:webHidden/>
+              </w:rPr>
+              <w:tab/>
+            </w:r>
+            <w:r>
+              <w:rPr>
+                <w:noProof/>
+                <w:webHidden/>
+              </w:rPr>
+              <w:fldChar w:fldCharType="begin"/>
+            </w:r>
+            <w:r>
+              <w:rPr>
+                <w:noProof/>
+                <w:webHidden/>
+              </w:rPr>
+              <w:instrText xml:space="preserve"> PAGEREF _Toc391883095 \h </w:instrText>
+            </w:r>
+            <w:r>
+              <w:rPr>
+                <w:noProof/>
+                <w:webHidden/>
+              </w:rPr>
+            </w:r>
+            <w:r>
+              <w:rPr>
+                <w:noProof/>
+                <w:webHidden/>
+              </w:rPr>
+              <w:fldChar w:fldCharType="separate"/>
+            </w:r>
+            <w:r>
+              <w:rPr>
+                <w:noProof/>
+                <w:webHidden/>
+              </w:rPr>
+              <w:t>3</w:t>
+            </w:r>
+            <w:r>
+              <w:rPr>
+                <w:noProof/>
+                <w:webHidden/>
+              </w:rPr>
+              <w:fldChar w:fldCharType="end"/>
+            </w:r>
+          </w:hyperlink>
+        </w:p>
+        <w:p>
+          <w:pPr>
+            <w:pStyle w:val="21"/>
+            <w:tabs>
+              <w:tab w:val="right" w:leader="dot" w:pos="9345"/>
+            </w:tabs>
+            <w:rPr>
+              <w:rFonts w:asciiTheme="minorHAnsi" w:eastAsiaTheme="minorEastAsia" w:hAnsiTheme="minorHAnsi"/>
+              <w:noProof/>
+              <w:sz w:val="22"/>
+              <w:lang w:eastAsia="ru-RU"/>
+            </w:rPr>
+          </w:pPr>
+          <w:hyperlink w:anchor="_Toc391883096" w:history="1">
+            <w:r>
+              <w:rPr>
+                <w:rStyle w:val="a5"/>
+                <w:noProof/>
+                <w:lang w:val="en-US"/>
+              </w:rPr>
+              <w:t>Controller</w:t>
+            </w:r>
+            <w:r>
+              <w:rPr>
+                <w:noProof/>
+                <w:webHidden/>
+              </w:rPr>
+              <w:tab/>
+            </w:r>
+            <w:r>
+              <w:rPr>
+                <w:noProof/>
+                <w:webHidden/>
+              </w:rPr>
+              <w:fldChar w:fldCharType="begin"/>
+            </w:r>
+            <w:r>
+              <w:rPr>
+                <w:noProof/>
+                <w:webHidden/>
+              </w:rPr>
+              <w:instrText xml:space="preserve"> PAGEREF _Toc391883096 \h </w:instrText>
+            </w:r>
+            <w:r>
+              <w:rPr>
+                <w:noProof/>
+                <w:webHidden/>
+              </w:rPr>
+            </w:r>
+            <w:r>
+              <w:rPr>
+                <w:noProof/>
+                <w:webHidden/>
+              </w:rPr>
+              <w:fldChar w:fldCharType="separate"/>
+            </w:r>
+            <w:r>
+              <w:rPr>
+                <w:noProof/>
+                <w:webHidden/>
+              </w:rPr>
+              <w:t>3</w:t>
+            </w:r>
+            <w:r>
+              <w:rPr>
+                <w:noProof/>
+                <w:webHidden/>
+              </w:rPr>
+              <w:fldChar w:fldCharType="end"/>
+            </w:r>
+          </w:hyperlink>
+        </w:p>
+        <w:p>
+          <w:pPr>
+            <w:pStyle w:val="31"/>
+            <w:tabs>
+              <w:tab w:val="right" w:leader="dot" w:pos="9345"/>
+            </w:tabs>
+            <w:rPr>
+              <w:rFonts w:asciiTheme="minorHAnsi" w:eastAsiaTheme="minorEastAsia" w:hAnsiTheme="minorHAnsi"/>
+              <w:noProof/>
+              <w:sz w:val="22"/>
+              <w:lang w:eastAsia="ru-RU"/>
+            </w:rPr>
+          </w:pPr>
+          <w:hyperlink w:anchor="_Toc391883097" w:history="1">
+            <w:r>
+              <w:rPr>
+                <w:rStyle w:val="a5"/>
+                <w:noProof/>
+                <w:lang w:val="en-US"/>
+              </w:rPr>
+              <w:t>HomeController.cs</w:t>
+            </w:r>
+            <w:r>
+              <w:rPr>
+                <w:noProof/>
+                <w:webHidden/>
+              </w:rPr>
+              <w:tab/>
+            </w:r>
+            <w:r>
+              <w:rPr>
+                <w:noProof/>
+                <w:webHidden/>
+              </w:rPr>
+              <w:fldChar w:fldCharType="begin"/>
+            </w:r>
+            <w:r>
+              <w:rPr>
+                <w:noProof/>
+                <w:webHidden/>
+              </w:rPr>
+              <w:instrText xml:space="preserve"> PAGEREF _Toc391883097 \h </w:instrText>
+            </w:r>
+            <w:r>
+              <w:rPr>
+                <w:noProof/>
+                <w:webHidden/>
+              </w:rPr>
+            </w:r>
+            <w:r>
+              <w:rPr>
+                <w:noProof/>
+                <w:webHidden/>
+              </w:rPr>
+              <w:fldChar w:fldCharType="separate"/>
+            </w:r>
+            <w:r>
+              <w:rPr>
+                <w:noProof/>
+                <w:webHidden/>
+              </w:rPr>
+              <w:t>3</w:t>
+            </w:r>
+            <w:r>
+              <w:rPr>
+                <w:noProof/>
+                <w:webHidden/>
+              </w:rPr>
+              <w:fldChar w:fldCharType="end"/>
+            </w:r>
+          </w:hyperlink>
+        </w:p>
+        <w:p>
+          <w:pPr>
+            <w:pStyle w:val="21"/>
+            <w:tabs>
+              <w:tab w:val="right" w:leader="dot" w:pos="9345"/>
+            </w:tabs>
+            <w:rPr>
+              <w:rFonts w:asciiTheme="minorHAnsi" w:eastAsiaTheme="minorEastAsia" w:hAnsiTheme="minorHAnsi"/>
+              <w:noProof/>
+              <w:sz w:val="22"/>
+              <w:lang w:eastAsia="ru-RU"/>
+            </w:rPr>
+          </w:pPr>
+          <w:hyperlink w:anchor="_Toc391883098" w:history="1">
+            <w:r>
+              <w:rPr>
+                <w:rStyle w:val="a5"/>
+                <w:noProof/>
+              </w:rPr>
+              <w:t>Model</w:t>
+            </w:r>
+            <w:r>
+              <w:rPr>
+                <w:rStyle w:val="a5"/>
+                <w:noProof/>
+                <w:lang w:val="en-US"/>
+              </w:rPr>
+              <w:t>s</w:t>
+            </w:r>
+            <w:r>
+              <w:rPr>
+                <w:noProof/>
+                <w:webHidden/>
+              </w:rPr>
+              <w:tab/>
+            </w:r>
+            <w:r>
+              <w:rPr>
+                <w:noProof/>
+                <w:webHidden/>
+              </w:rPr>
+              <w:fldChar w:fldCharType="begin"/>
+            </w:r>
+            <w:r>
+              <w:rPr>
+                <w:noProof/>
+                <w:webHidden/>
+              </w:rPr>
+              <w:instrText xml:space="preserve"> PAGEREF _Toc391883098 \h </w:instrText>
+            </w:r>
+            <w:r>
+              <w:rPr>
+                <w:noProof/>
+                <w:webHidden/>
+              </w:rPr>
+            </w:r>
+            <w:r>
+              <w:rPr>
+                <w:noProof/>
+                <w:webHidden/>
+              </w:rPr>
+              <w:fldChar w:fldCharType="separate"/>
+            </w:r>
+            <w:r>
+              <w:rPr>
+                <w:noProof/>
+                <w:webHidden/>
+              </w:rPr>
+              <w:t>3</w:t>
+            </w:r>
+            <w:r>
+              <w:rPr>
+                <w:noProof/>
+                <w:webHidden/>
+              </w:rPr>
+              <w:fldChar w:fldCharType="end"/>
+            </w:r>
+          </w:hyperlink>
+        </w:p>
+        <w:p>
+          <w:pPr>
+            <w:pStyle w:val="31"/>
+            <w:tabs>
+              <w:tab w:val="right" w:leader="dot" w:pos="9345"/>
+            </w:tabs>
+            <w:rPr>
+              <w:rFonts w:asciiTheme="minorHAnsi" w:eastAsiaTheme="minorEastAsia" w:hAnsiTheme="minorHAnsi"/>
+              <w:noProof/>
+              <w:sz w:val="22"/>
+              <w:lang w:eastAsia="ru-RU"/>
+            </w:rPr>
+          </w:pPr>
+          <w:hyperlink w:anchor="_Toc391883099" w:history="1">
+            <w:r>
+              <w:rPr>
+                <w:rStyle w:val="a5"/>
+                <w:noProof/>
+                <w:lang w:val="en-US"/>
+              </w:rPr>
+              <w:t>ShortInfoModel</w:t>
+            </w:r>
+            <w:r>
+              <w:rPr>
+                <w:rStyle w:val="a5"/>
+                <w:noProof/>
+              </w:rPr>
+              <w:t>.</w:t>
+            </w:r>
+            <w:r>
+              <w:rPr>
+                <w:rStyle w:val="a5"/>
+                <w:noProof/>
+                <w:lang w:val="en-US"/>
+              </w:rPr>
+              <w:t>cs</w:t>
+            </w:r>
+            <w:r>
+              <w:rPr>
+                <w:noProof/>
+                <w:webHidden/>
+              </w:rPr>
+              <w:tab/>
+            </w:r>
+            <w:r>
+              <w:rPr>
+                <w:noProof/>
+                <w:webHidden/>
+              </w:rPr>
+              <w:fldChar w:fldCharType="begin"/>
+            </w:r>
+            <w:r>
+              <w:rPr>
+                <w:noProof/>
+                <w:webHidden/>
+              </w:rPr>
+              <w:instrText xml:space="preserve"> PAGEREF _Toc391883099 \h </w:instrText>
+            </w:r>
+            <w:r>
+              <w:rPr>
+                <w:noProof/>
+                <w:webHidden/>
+              </w:rPr>
+            </w:r>
+            <w:r>
+              <w:rPr>
+                <w:noProof/>
+                <w:webHidden/>
+              </w:rPr>
+              <w:fldChar w:fldCharType="separate"/>
+            </w:r>
+            <w:r>
+              <w:rPr>
+                <w:noProof/>
+                <w:webHidden/>
+              </w:rPr>
+              <w:t>3</w:t>
+            </w:r>
+            <w:r>
+              <w:rPr>
+                <w:noProof/>
+                <w:webHidden/>
+              </w:rPr>
+              <w:fldChar w:fldCharType="end"/>
+            </w:r>
+          </w:hyperlink>
+        </w:p>
+        <w:p>
+          <w:pPr>
+            <w:pStyle w:val="31"/>
+            <w:tabs>
+              <w:tab w:val="right" w:leader="dot" w:pos="9345"/>
+            </w:tabs>
+            <w:rPr>
+              <w:rFonts w:asciiTheme="minorHAnsi" w:eastAsiaTheme="minorEastAsia" w:hAnsiTheme="minorHAnsi"/>
+              <w:noProof/>
+              <w:sz w:val="22"/>
+              <w:lang w:eastAsia="ru-RU"/>
+            </w:rPr>
+          </w:pPr>
+          <w:hyperlink w:anchor="_Toc391883100" w:history="1">
+            <w:r>
+              <w:rPr>
+                <w:rStyle w:val="a5"/>
+                <w:noProof/>
+              </w:rPr>
+              <w:t>Detailed</w:t>
+            </w:r>
+            <w:r>
+              <w:rPr>
+                <w:rStyle w:val="a5"/>
+                <w:noProof/>
+                <w:lang w:val="en-US"/>
+              </w:rPr>
+              <w:t>InfoModel.cs</w:t>
+            </w:r>
+            <w:r>
+              <w:rPr>
+                <w:noProof/>
+                <w:webHidden/>
+              </w:rPr>
+              <w:tab/>
+            </w:r>
+            <w:r>
+              <w:rPr>
+                <w:noProof/>
+                <w:webHidden/>
+              </w:rPr>
+              <w:fldChar w:fldCharType="begin"/>
+            </w:r>
+            <w:r>
+              <w:rPr>
+                <w:noProof/>
+                <w:webHidden/>
+              </w:rPr>
+              <w:instrText xml:space="preserve"> PAGEREF _Toc391883100 \h </w:instrText>
+            </w:r>
+            <w:r>
+              <w:rPr>
+                <w:noProof/>
+                <w:webHidden/>
+              </w:rPr>
+            </w:r>
+            <w:r>
+              <w:rPr>
+                <w:noProof/>
+                <w:webHidden/>
+              </w:rPr>
+              <w:fldChar w:fldCharType="separate"/>
+            </w:r>
+            <w:r>
+              <w:rPr>
+                <w:noProof/>
+                <w:webHidden/>
+              </w:rPr>
+              <w:t>4</w:t>
+            </w:r>
+            <w:r>
+              <w:rPr>
+                <w:noProof/>
+                <w:webHidden/>
+              </w:rPr>
+              <w:fldChar w:fldCharType="end"/>
+            </w:r>
+          </w:hyperlink>
+        </w:p>
+        <w:p>
+          <w:pPr>
+            <w:pStyle w:val="31"/>
+            <w:tabs>
+              <w:tab w:val="right" w:leader="dot" w:pos="9345"/>
+            </w:tabs>
+            <w:rPr>
+              <w:rFonts w:asciiTheme="minorHAnsi" w:eastAsiaTheme="minorEastAsia" w:hAnsiTheme="minorHAnsi"/>
+              <w:noProof/>
+              <w:sz w:val="22"/>
+              <w:lang w:eastAsia="ru-RU"/>
+            </w:rPr>
+          </w:pPr>
+          <w:hyperlink w:anchor="_Toc391883101" w:history="1">
+            <w:r>
+              <w:rPr>
+                <w:rStyle w:val="a5"/>
+                <w:noProof/>
+              </w:rPr>
+              <w:t>SortOptions.</w:t>
+            </w:r>
+            <w:r>
+              <w:rPr>
+                <w:rStyle w:val="a5"/>
+                <w:noProof/>
+                <w:lang w:val="en-US"/>
+              </w:rPr>
+              <w:t>cs</w:t>
+            </w:r>
+            <w:r>
+              <w:rPr>
+                <w:noProof/>
+                <w:webHidden/>
+              </w:rPr>
+              <w:tab/>
+            </w:r>
+            <w:r>
+              <w:rPr>
+                <w:noProof/>
+                <w:webHidden/>
+              </w:rPr>
+              <w:fldChar w:fldCharType="begin"/>
+            </w:r>
+            <w:r>
+              <w:rPr>
+                <w:noProof/>
+                <w:webHidden/>
+              </w:rPr>
+              <w:instrText xml:space="preserve"> PAGEREF _Toc391883101 \h </w:instrText>
+            </w:r>
+            <w:r>
+              <w:rPr>
+                <w:noProof/>
+                <w:webHidden/>
+              </w:rPr>
+            </w:r>
+            <w:r>
+              <w:rPr>
+                <w:noProof/>
+                <w:webHidden/>
+              </w:rPr>
+              <w:fldChar w:fldCharType="separate"/>
+            </w:r>
+            <w:r>
+              <w:rPr>
+                <w:noProof/>
+                <w:webHidden/>
+              </w:rPr>
+              <w:t>4</w:t>
+            </w:r>
+            <w:r>
+              <w:rPr>
+                <w:noProof/>
+                <w:webHidden/>
+              </w:rPr>
+              <w:fldChar w:fldCharType="end"/>
+            </w:r>
+          </w:hyperlink>
+        </w:p>
+        <w:p>
+          <w:pPr>
+            <w:pStyle w:val="21"/>
+            <w:tabs>
+              <w:tab w:val="right" w:leader="dot" w:pos="9345"/>
+            </w:tabs>
+            <w:rPr>
+              <w:rFonts w:asciiTheme="minorHAnsi" w:eastAsiaTheme="minorEastAsia" w:hAnsiTheme="minorHAnsi"/>
+              <w:noProof/>
+              <w:sz w:val="22"/>
+              <w:lang w:eastAsia="ru-RU"/>
+            </w:rPr>
+          </w:pPr>
+          <w:hyperlink w:anchor="_Toc391883102" w:history="1">
+            <w:r>
+              <w:rPr>
+                <w:rStyle w:val="a5"/>
+                <w:noProof/>
+              </w:rPr>
+              <w:t>Views</w:t>
+            </w:r>
+            <w:r>
+              <w:rPr>
+                <w:noProof/>
+                <w:webHidden/>
+              </w:rPr>
+              <w:tab/>
+            </w:r>
+            <w:r>
+              <w:rPr>
+                <w:noProof/>
+                <w:webHidden/>
+              </w:rPr>
+              <w:fldChar w:fldCharType="begin"/>
+            </w:r>
+            <w:r>
+              <w:rPr>
+                <w:noProof/>
+                <w:webHidden/>
+              </w:rPr>
+              <w:instrText xml:space="preserve"> PAGEREF _Toc391883102 \h </w:instrText>
+            </w:r>
+            <w:r>
+              <w:rPr>
+                <w:noProof/>
+                <w:webHidden/>
+              </w:rPr>
+            </w:r>
+            <w:r>
+              <w:rPr>
+                <w:noProof/>
+                <w:webHidden/>
+              </w:rPr>
+              <w:fldChar w:fldCharType="separate"/>
+            </w:r>
+            <w:r>
+              <w:rPr>
+                <w:noProof/>
+                <w:webHidden/>
+              </w:rPr>
+              <w:t>4</w:t>
+            </w:r>
+            <w:r>
+              <w:rPr>
+                <w:noProof/>
+                <w:webHidden/>
+              </w:rPr>
+              <w:fldChar w:fldCharType="end"/>
+            </w:r>
+          </w:hyperlink>
+        </w:p>
+        <w:p>
+          <w:pPr>
+            <w:pStyle w:val="31"/>
+            <w:tabs>
+              <w:tab w:val="right" w:leader="dot" w:pos="9345"/>
+            </w:tabs>
+            <w:rPr>
+              <w:rFonts w:asciiTheme="minorHAnsi" w:eastAsiaTheme="minorEastAsia" w:hAnsiTheme="minorHAnsi"/>
+              <w:noProof/>
+              <w:sz w:val="22"/>
+              <w:lang w:eastAsia="ru-RU"/>
+            </w:rPr>
+          </w:pPr>
+          <w:hyperlink w:anchor="_Toc391883103" w:history="1">
+            <w:r>
+              <w:rPr>
+                <w:rStyle w:val="a5"/>
+                <w:noProof/>
+              </w:rPr>
+              <w:t>Index.</w:t>
+            </w:r>
+            <w:r>
+              <w:rPr>
+                <w:rStyle w:val="a5"/>
+                <w:noProof/>
+                <w:lang w:val="en-US"/>
+              </w:rPr>
+              <w:t>cshtml</w:t>
+            </w:r>
+            <w:r>
+              <w:rPr>
+                <w:noProof/>
+                <w:webHidden/>
+              </w:rPr>
+              <w:tab/>
+            </w:r>
+            <w:r>
+              <w:rPr>
+                <w:noProof/>
+                <w:webHidden/>
+              </w:rPr>
+              <w:fldChar w:fldCharType="begin"/>
+            </w:r>
+            <w:r>
+              <w:rPr>
+                <w:noProof/>
+                <w:webHidden/>
+              </w:rPr>
+              <w:instrText xml:space="preserve"> PAGEREF _Toc391883103 \h </w:instrText>
+            </w:r>
+            <w:r>
+              <w:rPr>
+                <w:noProof/>
+                <w:webHidden/>
+              </w:rPr>
+            </w:r>
+            <w:r>
+              <w:rPr>
+                <w:noProof/>
+                <w:webHidden/>
+              </w:rPr>
+              <w:fldChar w:fldCharType="separate"/>
+            </w:r>
+            <w:r>
+              <w:rPr>
+                <w:noProof/>
+                <w:webHidden/>
+              </w:rPr>
+              <w:t>4</w:t>
+            </w:r>
+            <w:r>
+              <w:rPr>
+                <w:noProof/>
+                <w:webHidden/>
+              </w:rPr>
+              <w:fldChar w:fldCharType="end"/>
+            </w:r>
+          </w:hyperlink>
+        </w:p>
+        <w:p>
+          <w:pPr>
+            <w:pStyle w:val="31"/>
+            <w:tabs>
+              <w:tab w:val="right" w:leader="dot" w:pos="9345"/>
+            </w:tabs>
+            <w:rPr>
+              <w:rFonts w:asciiTheme="minorHAnsi" w:eastAsiaTheme="minorEastAsia" w:hAnsiTheme="minorHAnsi"/>
+              <w:noProof/>
+              <w:sz w:val="22"/>
+              <w:lang w:eastAsia="ru-RU"/>
+            </w:rPr>
+          </w:pPr>
+          <w:hyperlink w:anchor="_Toc391883104" w:history="1">
+            <w:r>
+              <w:rPr>
+                <w:rStyle w:val="a5"/>
+                <w:noProof/>
+                <w:lang w:val="en-US"/>
+              </w:rPr>
+              <w:t>ContactInfoPartialView</w:t>
+            </w:r>
+            <w:r>
+              <w:rPr>
+                <w:rStyle w:val="a5"/>
+                <w:noProof/>
+              </w:rPr>
+              <w:t>.</w:t>
+            </w:r>
+            <w:r>
+              <w:rPr>
+                <w:rStyle w:val="a5"/>
+                <w:noProof/>
+                <w:lang w:val="en-US"/>
+              </w:rPr>
+              <w:t>cshtml</w:t>
+            </w:r>
+            <w:r>
+              <w:rPr>
+                <w:noProof/>
+                <w:webHidden/>
+              </w:rPr>
+              <w:tab/>
+            </w:r>
+            <w:r>
+              <w:rPr>
+                <w:noProof/>
+                <w:webHidden/>
+              </w:rPr>
+              <w:fldChar w:fldCharType="begin"/>
+            </w:r>
+            <w:r>
+              <w:rPr>
+                <w:noProof/>
+                <w:webHidden/>
+              </w:rPr>
+              <w:instrText xml:space="preserve"> PAGEREF _Toc391883104 \h </w:instrText>
+            </w:r>
+            <w:r>
+              <w:rPr>
+                <w:noProof/>
+                <w:webHidden/>
+              </w:rPr>
+            </w:r>
+            <w:r>
+              <w:rPr>
+                <w:noProof/>
+                <w:webHidden/>
+              </w:rPr>
+              <w:fldChar w:fldCharType="separate"/>
+            </w:r>
+            <w:r>
+              <w:rPr>
+                <w:noProof/>
+                <w:webHidden/>
+              </w:rPr>
+              <w:t>4</w:t>
+            </w:r>
+            <w:r>
+              <w:rPr>
+                <w:noProof/>
+                <w:webHidden/>
+              </w:rPr>
+              <w:fldChar w:fldCharType="end"/>
+            </w:r>
+          </w:hyperlink>
+        </w:p>
+        <w:p>
+          <w:pPr>
+            <w:pStyle w:val="31"/>
+            <w:tabs>
+              <w:tab w:val="right" w:leader="dot" w:pos="9345"/>
+            </w:tabs>
+            <w:rPr>
+              <w:rFonts w:asciiTheme="minorHAnsi" w:eastAsiaTheme="minorEastAsia" w:hAnsiTheme="minorHAnsi"/>
+              <w:noProof/>
+              <w:sz w:val="22"/>
+              <w:lang w:eastAsia="ru-RU"/>
+            </w:rPr>
+          </w:pPr>
+          <w:hyperlink w:anchor="_Toc391883105" w:history="1">
+            <w:r>
+              <w:rPr>
+                <w:rStyle w:val="a5"/>
+                <w:noProof/>
+              </w:rPr>
+              <w:t>DetailedPartialView.cshtml</w:t>
+            </w:r>
+            <w:r>
+              <w:rPr>
+                <w:noProof/>
+                <w:webHidden/>
+              </w:rPr>
+              <w:tab/>
+            </w:r>
+            <w:r>
+              <w:rPr>
+                <w:noProof/>
+                <w:webHidden/>
+              </w:rPr>
+              <w:fldChar w:fldCharType="begin"/>
+            </w:r>
+            <w:r>
+              <w:rPr>
+                <w:noProof/>
+                <w:webHidden/>
+              </w:rPr>
+              <w:instrText xml:space="preserve"> PAGEREF _Toc391883105 \h </w:instrText>
+            </w:r>
+            <w:r>
+              <w:rPr>
+                <w:noProof/>
+                <w:webHidden/>
+              </w:rPr>
+            </w:r>
+            <w:r>
+              <w:rPr>
+                <w:noProof/>
+                <w:webHidden/>
+              </w:rPr>
+              <w:fldChar w:fldCharType="separate"/>
+            </w:r>
+            <w:r>
+              <w:rPr>
+                <w:noProof/>
+                <w:webHidden/>
+              </w:rPr>
+              <w:t>4</w:t>
+            </w:r>
+            <w:r>
+              <w:rPr>
+                <w:noProof/>
+                <w:webHidden/>
+              </w:rPr>
+              <w:fldChar w:fldCharType="end"/>
+            </w:r>
+          </w:hyperlink>
+        </w:p>
+        <w:p>
+          <w:pPr>
+            <w:pStyle w:val="11"/>
+            <w:tabs>
+              <w:tab w:val="right" w:leader="dot" w:pos="9345"/>
+            </w:tabs>
+            <w:rPr>
+              <w:rFonts w:asciiTheme="minorHAnsi" w:eastAsiaTheme="minorEastAsia" w:hAnsiTheme="minorHAnsi"/>
+              <w:noProof/>
+              <w:sz w:val="22"/>
+              <w:lang w:eastAsia="ru-RU"/>
+            </w:rPr>
+          </w:pPr>
+          <w:hyperlink w:anchor="_Toc391883106" w:history="1">
+            <w:r>
+              <w:rPr>
+                <w:rStyle w:val="a5"/>
+                <w:noProof/>
+              </w:rPr>
+              <w:t>Почему MVC</w:t>
+            </w:r>
+            <w:r>
+              <w:rPr>
+                <w:noProof/>
+                <w:webHidden/>
+              </w:rPr>
+              <w:tab/>
+            </w:r>
+            <w:r>
+              <w:rPr>
+                <w:noProof/>
+                <w:webHidden/>
+              </w:rPr>
+              <w:fldChar w:fldCharType="begin"/>
+            </w:r>
+            <w:r>
+              <w:rPr>
+                <w:noProof/>
+                <w:webHidden/>
+              </w:rPr>
+              <w:instrText xml:space="preserve"> PAGEREF _Toc391883106 \h </w:instrText>
+            </w:r>
+            <w:r>
+              <w:rPr>
+                <w:noProof/>
+                <w:webHidden/>
+              </w:rPr>
+            </w:r>
+            <w:r>
+              <w:rPr>
+                <w:noProof/>
+                <w:webHidden/>
+              </w:rPr>
+              <w:fldChar w:fldCharType="separate"/>
+            </w:r>
+            <w:r>
+              <w:rPr>
+                <w:noProof/>
+                <w:webHidden/>
+              </w:rPr>
+              <w:t>4</w:t>
+            </w:r>
+            <w:r>
+              <w:rPr>
+                <w:noProof/>
+                <w:webHidden/>
+              </w:rPr>
+              <w:fldChar w:fldCharType="end"/>
+            </w:r>
+          </w:hyperlink>
+        </w:p>
+        <w:p>
+          <w:pPr>
+            <w:pStyle w:val="21"/>
+            <w:tabs>
+              <w:tab w:val="right" w:leader="dot" w:pos="9345"/>
+            </w:tabs>
+            <w:rPr>
+              <w:rFonts w:asciiTheme="minorHAnsi" w:eastAsiaTheme="minorEastAsia" w:hAnsiTheme="minorHAnsi"/>
+              <w:noProof/>
+              <w:sz w:val="22"/>
+              <w:lang w:eastAsia="ru-RU"/>
+            </w:rPr>
+          </w:pPr>
+          <w:hyperlink w:anchor="_Toc391883107" w:history="1">
+            <w:r>
+              <w:rPr>
+                <w:rStyle w:val="a5"/>
+                <w:noProof/>
+              </w:rPr>
+              <w:t>А если «на пальцах»?</w:t>
+            </w:r>
+            <w:r>
+              <w:rPr>
+                <w:noProof/>
+                <w:webHidden/>
+              </w:rPr>
+              <w:tab/>
+            </w:r>
+            <w:r>
+              <w:rPr>
+                <w:noProof/>
+                <w:webHidden/>
+              </w:rPr>
+              <w:fldChar w:fldCharType="begin"/>
+            </w:r>
+            <w:r>
+              <w:rPr>
+                <w:noProof/>
+                <w:webHidden/>
+              </w:rPr>
+              <w:instrText xml:space="preserve"> PAGEREF _Toc391883107 \h </w:instrText>
+            </w:r>
+            <w:r>
+              <w:rPr>
+                <w:noProof/>
+                <w:webHidden/>
+              </w:rPr>
+            </w:r>
+            <w:r>
+              <w:rPr>
+                <w:noProof/>
+                <w:webHidden/>
+              </w:rPr>
+              <w:fldChar w:fldCharType="separate"/>
+            </w:r>
+            <w:r>
+              <w:rPr>
+                <w:noProof/>
+                <w:webHidden/>
+              </w:rPr>
+              <w:t>5</w:t>
+            </w:r>
+            <w:r>
+              <w:rPr>
+                <w:noProof/>
+                <w:webHidden/>
+              </w:rPr>
+              <w:fldChar w:fldCharType="end"/>
+            </w:r>
+          </w:hyperlink>
+        </w:p>
+        <w:p>
+          <w:r>
+            <w:rPr>
+              <w:b/>
+              <w:bCs/>
+            </w:rPr>
+            <w:fldChar w:fldCharType="end"/>
+          </w:r>
         </w:p>
       </w:sdtContent>
     </w:sdt>
@@ -53,27 +1440,25 @@
       <w:pPr>
         <w:pStyle w:val="1"/>
       </w:pPr>
-      <w:r>
-        <w:rPr>
-          <w:lang w:val="en-US"/>
-        </w:rPr>
+      <w:bookmarkStart w:id="1" w:name="_Toc391883090"/>
+      <w:r>
         <w:lastRenderedPageBreak/>
         <w:t xml:space="preserve">Установка и </w:t>
       </w:r>
       <w:r>
-        <w:rPr>
-          <w:lang w:val="en-US"/>
-        </w:rPr>
         <w:t>развёртывание</w:t>
       </w:r>
+      <w:bookmarkEnd w:id="1"/>
     </w:p>
     <w:p>
       <w:pPr>
         <w:pStyle w:val="2"/>
       </w:pPr>
+      <w:bookmarkStart w:id="2" w:name="_Toc391883091"/>
       <w:r>
         <w:t>Требования</w:t>
       </w:r>
+      <w:bookmarkEnd w:id="2"/>
     </w:p>
     <w:p>
       <w:r>
@@ -95,8 +1480,16 @@
         <w:rPr>
           <w:lang w:val="en-US"/>
         </w:rPr>
-        <w:t>.NET Framework v. 4</w:t>
-      </w:r>
+        <w:t xml:space="preserve">.NET Framework v. </w:t>
+      </w:r>
+      <w:proofErr w:type="gramStart"/>
+      <w:r>
+        <w:rPr>
+          <w:lang w:val="en-US"/>
+        </w:rPr>
+        <w:t>4</w:t>
+      </w:r>
+      <w:proofErr w:type="gramEnd"/>
       <w:r>
         <w:rPr>
           <w:lang w:val="en-US"/>
@@ -300,17 +1693,32 @@
         </w:numPr>
       </w:pPr>
       <w:r>
-        <w:t>Если используется IIS, то движок Razor (</w:t>
+        <w:t xml:space="preserve">Если используется IIS, то движок </w:t>
+      </w:r>
+      <w:proofErr w:type="spellStart"/>
+      <w:r>
+        <w:t>Razor</w:t>
+      </w:r>
+      <w:proofErr w:type="spellEnd"/>
+      <w:r>
+        <w:t xml:space="preserve"> </w:t>
+      </w:r>
+      <w:proofErr w:type="gramStart"/>
+      <w:r>
+        <w:t>(</w:t>
       </w:r>
       <w:r>
         <w:t>.</w:t>
       </w:r>
+      <w:proofErr w:type="spellStart"/>
       <w:r>
         <w:rPr>
           <w:lang w:val="en-US"/>
         </w:rPr>
         <w:t>cshtml</w:t>
       </w:r>
+      <w:proofErr w:type="spellEnd"/>
+      <w:proofErr w:type="gramEnd"/>
       <w:r>
         <w:t>), который должен быть выбран при конфигурации сайта.</w:t>
       </w:r>
@@ -324,17 +1732,35 @@
         </w:numPr>
       </w:pPr>
       <w:r>
-        <w:t>Браузер (тестирование на кросс</w:t>
+        <w:t xml:space="preserve">Браузер (тестирование на </w:t>
+      </w:r>
+      <w:proofErr w:type="spellStart"/>
+      <w:r>
+        <w:t>кросс</w:t>
       </w:r>
       <w:r>
         <w:t>браузерность</w:t>
       </w:r>
+      <w:proofErr w:type="spellEnd"/>
       <w:r>
         <w:t xml:space="preserve"> не проходил, но на IE 11</w:t>
       </w:r>
       <w:r>
-        <w:t>, Firefox и Chrome</w:t>
-      </w:r>
+        <w:t xml:space="preserve">, </w:t>
+      </w:r>
+      <w:proofErr w:type="spellStart"/>
+      <w:r>
+        <w:t>Firefox</w:t>
+      </w:r>
+      <w:proofErr w:type="spellEnd"/>
+      <w:r>
+        <w:t xml:space="preserve"> и </w:t>
+      </w:r>
+      <w:proofErr w:type="spellStart"/>
+      <w:r>
+        <w:t>Chrome</w:t>
+      </w:r>
+      <w:proofErr w:type="spellEnd"/>
       <w:r>
         <w:t xml:space="preserve"> </w:t>
       </w:r>
@@ -349,6 +1775,9 @@
       </w:r>
     </w:p>
     <w:p>
+      <w:pPr>
+        <w:ind w:firstLine="0"/>
+      </w:pPr>
       <w:r>
         <w:t>В дальнейшем полагается, что компоненты установлены и настроены.</w:t>
       </w:r>
@@ -360,7 +1789,6 @@
           <w:color w:val="2E74B5" w:themeColor="accent1" w:themeShade="BF"/>
           <w:sz w:val="26"/>
           <w:szCs w:val="26"/>
-          <w:lang w:val="en-US"/>
         </w:rPr>
       </w:pPr>
       <w:r>
@@ -369,7 +1797,6 @@
           <w:color w:val="2E74B5" w:themeColor="accent1" w:themeShade="BF"/>
           <w:sz w:val="26"/>
           <w:szCs w:val="26"/>
-          <w:lang w:val="en-US"/>
         </w:rPr>
         <w:t>Подготовка базы данных</w:t>
       </w:r>
@@ -387,9 +1814,11 @@
           <w:numId w:val="2"/>
         </w:numPr>
       </w:pPr>
+      <w:proofErr w:type="spellStart"/>
       <w:r>
         <w:t>CreateTable.sql</w:t>
       </w:r>
+      <w:proofErr w:type="spellEnd"/>
       <w:r>
         <w:rPr>
           <w:lang w:val="en-US"/>
@@ -405,20 +1834,58 @@
           <w:numId w:val="2"/>
         </w:numPr>
       </w:pPr>
-      <w:r>
-        <w:rPr>
-          <w:lang w:val="en-US"/>
-        </w:rPr>
-        <w:t>GenerateData.sql,</w:t>
-      </w:r>
-    </w:p>
-    <w:p>
-      <w:r>
-        <w:rPr>
-          <w:lang w:val="en-US"/>
-        </w:rPr>
-        <w:t>в папке ~\SQLScripts</w:t>
-      </w:r>
+      <w:proofErr w:type="spellStart"/>
+      <w:r>
+        <w:rPr>
+          <w:lang w:val="en-US"/>
+        </w:rPr>
+        <w:t>GenerateData.sql</w:t>
+      </w:r>
+      <w:proofErr w:type="spellEnd"/>
+      <w:r>
+        <w:rPr>
+          <w:lang w:val="en-US"/>
+        </w:rPr>
+        <w:t>,</w:t>
+      </w:r>
+    </w:p>
+    <w:p>
+      <w:proofErr w:type="gramStart"/>
+      <w:r>
+        <w:rPr>
+          <w:lang w:val="en-US"/>
+        </w:rPr>
+        <w:t>в</w:t>
+      </w:r>
+      <w:proofErr w:type="gramEnd"/>
+      <w:r>
+        <w:rPr>
+          <w:lang w:val="en-US"/>
+        </w:rPr>
+        <w:t xml:space="preserve"> </w:t>
+      </w:r>
+      <w:proofErr w:type="spellStart"/>
+      <w:r>
+        <w:rPr>
+          <w:lang w:val="en-US"/>
+        </w:rPr>
+        <w:t>папке</w:t>
+      </w:r>
+      <w:proofErr w:type="spellEnd"/>
+      <w:r>
+        <w:rPr>
+          <w:lang w:val="en-US"/>
+        </w:rPr>
+        <w:t xml:space="preserve"> ~\</w:t>
+      </w:r>
+      <w:proofErr w:type="spellStart"/>
+      <w:r>
+        <w:rPr>
+          <w:lang w:val="en-US"/>
+        </w:rPr>
+        <w:t>SQLScripts</w:t>
+      </w:r>
+      <w:proofErr w:type="spellEnd"/>
       <w:r>
         <w:t>.</w:t>
       </w:r>
@@ -427,9 +1894,11 @@
       <w:pPr>
         <w:pStyle w:val="2"/>
       </w:pPr>
+      <w:bookmarkStart w:id="3" w:name="_Toc391883092"/>
       <w:r>
         <w:t>Соединение с сервером БД</w:t>
       </w:r>
+      <w:bookmarkEnd w:id="3"/>
     </w:p>
     <w:p>
       <w:r>
@@ -439,20 +1908,27 @@
         <w:t>правильной работы</w:t>
       </w:r>
       <w:r>
-        <w:t xml:space="preserve"> приложения с БД необходимо прописать корректный connectionString</w:t>
-      </w:r>
+        <w:t xml:space="preserve"> приложения с БД необходимо прописать корректный </w:t>
+      </w:r>
+      <w:proofErr w:type="spellStart"/>
+      <w:r>
+        <w:t>connectionString</w:t>
+      </w:r>
+      <w:proofErr w:type="spellEnd"/>
       <w:r>
         <w:t xml:space="preserve"> в файле </w:t>
       </w:r>
       <w:r>
         <w:t>~\</w:t>
       </w:r>
+      <w:proofErr w:type="spellStart"/>
       <w:r>
         <w:rPr>
           <w:lang w:val="en-US"/>
         </w:rPr>
         <w:t>ChaplyginMVCProject</w:t>
       </w:r>
+      <w:proofErr w:type="spellEnd"/>
       <w:r>
         <w:t>\</w:t>
       </w:r>
@@ -465,12 +1941,14 @@
       <w:r>
         <w:t>.</w:t>
       </w:r>
+      <w:proofErr w:type="spellStart"/>
       <w:r>
         <w:rPr>
           <w:lang w:val="en-US"/>
         </w:rPr>
         <w:t>config</w:t>
       </w:r>
+      <w:proofErr w:type="spellEnd"/>
       <w:r>
         <w:t>.</w:t>
       </w:r>
@@ -484,24 +1962,49 @@
       <w:pPr>
         <w:pStyle w:val="1"/>
       </w:pPr>
+      <w:bookmarkStart w:id="4" w:name="_Toc391883093"/>
       <w:r>
         <w:t>Эксплуатация</w:t>
       </w:r>
+      <w:bookmarkEnd w:id="4"/>
     </w:p>
     <w:p>
       <w:pPr>
         <w:pStyle w:val="2"/>
       </w:pPr>
+      <w:bookmarkStart w:id="5" w:name="_Toc391883094"/>
       <w:r>
         <w:t>Основные возможности</w:t>
       </w:r>
-    </w:p>
-    <w:p>
-      <w:r>
-        <w:t>Для входа на сайт необходимо пройти по ссылке каталог_сайта/ или каталог_сайта/</w:t>
-      </w:r>
-      <w:r>
-        <w:t>Home/</w:t>
+      <w:bookmarkEnd w:id="5"/>
+    </w:p>
+    <w:p>
+      <w:r>
+        <w:t xml:space="preserve">Для входа на сайт необходимо пройти по ссылке </w:t>
+      </w:r>
+      <w:proofErr w:type="spellStart"/>
+      <w:r>
+        <w:t>каталог_сайта</w:t>
+      </w:r>
+      <w:proofErr w:type="spellEnd"/>
+      <w:r>
+        <w:t xml:space="preserve">/ или </w:t>
+      </w:r>
+      <w:proofErr w:type="spellStart"/>
+      <w:r>
+        <w:t>каталог_сайта</w:t>
+      </w:r>
+      <w:proofErr w:type="spellEnd"/>
+      <w:r>
+        <w:t>/</w:t>
+      </w:r>
+      <w:proofErr w:type="spellStart"/>
+      <w:r>
+        <w:t>Home</w:t>
+      </w:r>
+      <w:proofErr w:type="spellEnd"/>
+      <w:r>
+        <w:t>/</w:t>
       </w:r>
       <w:r>
         <w:rPr>
@@ -523,6 +2026,7 @@
     </w:p>
     <w:p>
       <w:r>
+        <w:lastRenderedPageBreak/>
         <w:t xml:space="preserve">Щелчок по ячейке </w:t>
       </w:r>
       <w:r>
@@ -544,10 +2048,1090 @@
     </w:p>
     <w:p>
       <w:r>
-        <w:t>Сортировка и окно с подробной информацией вызывается методов GET, поэтому можно сохранить ссылку с требуемым построением/выбранным контрактом, либо перейти на страницу указав параметры вручную.</w:t>
-      </w:r>
-      <w:bookmarkStart w:id="0" w:name="_GoBack"/>
-      <w:bookmarkEnd w:id="0"/>
+        <w:t>Сортировка и окно с подробной информацией вызывается методов GET, поэтому можно сохранить ссылку с требуемым построением/выбранным контрактом, либо перейти на страницу</w:t>
+      </w:r>
+      <w:r>
+        <w:t>,</w:t>
+      </w:r>
+      <w:r>
+        <w:t xml:space="preserve"> указав параметры вручную.</w:t>
+      </w:r>
+    </w:p>
+    <w:p>
+      <w:pPr>
+        <w:pStyle w:val="1"/>
+        <w:rPr>
+          <w:lang w:val="en-US"/>
+        </w:rPr>
+      </w:pPr>
+      <w:bookmarkStart w:id="6" w:name="_Toc391883095"/>
+      <w:r>
+        <w:t>Краткое</w:t>
+      </w:r>
+      <w:r>
+        <w:rPr>
+          <w:lang w:val="en-US"/>
+        </w:rPr>
+        <w:t xml:space="preserve"> </w:t>
+      </w:r>
+      <w:r>
+        <w:t>описание</w:t>
+      </w:r>
+      <w:r>
+        <w:rPr>
+          <w:lang w:val="en-US"/>
+        </w:rPr>
+        <w:t xml:space="preserve"> </w:t>
+      </w:r>
+      <w:r>
+        <w:t>модулей</w:t>
+      </w:r>
+      <w:bookmarkEnd w:id="6"/>
+    </w:p>
+    <w:p>
+      <w:pPr>
+        <w:pStyle w:val="2"/>
+        <w:rPr>
+          <w:lang w:val="en-US"/>
+        </w:rPr>
+      </w:pPr>
+      <w:bookmarkStart w:id="7" w:name="_Toc391883096"/>
+      <w:r>
+        <w:rPr>
+          <w:lang w:val="en-US"/>
+        </w:rPr>
+        <w:t>Controller</w:t>
+      </w:r>
+      <w:bookmarkEnd w:id="7"/>
+    </w:p>
+    <w:p>
+      <w:pPr>
+        <w:pStyle w:val="3"/>
+        <w:rPr>
+          <w:lang w:val="en-US"/>
+        </w:rPr>
+      </w:pPr>
+      <w:bookmarkStart w:id="8" w:name="_Toc391883097"/>
+      <w:proofErr w:type="spellStart"/>
+      <w:r>
+        <w:rPr>
+          <w:lang w:val="en-US"/>
+        </w:rPr>
+        <w:t>HomeController.cs</w:t>
+      </w:r>
+      <w:bookmarkEnd w:id="8"/>
+      <w:proofErr w:type="spellEnd"/>
+    </w:p>
+    <w:p>
+      <w:r>
+        <w:t xml:space="preserve">Центр бизнес-логики приложения на серверной стороне. </w:t>
+      </w:r>
+      <w:r>
+        <w:t>2 метода построения моделей:</w:t>
+      </w:r>
+    </w:p>
+    <w:p>
+      <w:pPr>
+        <w:pStyle w:val="a4"/>
+        <w:numPr>
+          <w:ilvl w:val="0"/>
+          <w:numId w:val="3"/>
+        </w:numPr>
+      </w:pPr>
+      <w:proofErr w:type="spellStart"/>
+      <w:r>
+        <w:t>Index</w:t>
+      </w:r>
+      <w:proofErr w:type="spellEnd"/>
+      <w:r>
+        <w:t xml:space="preserve"> – страница по умолчанию</w:t>
+      </w:r>
+      <w:r>
+        <w:t xml:space="preserve"> (</w:t>
+      </w:r>
+      <w:r>
+        <w:rPr>
+          <w:lang w:val="en-US"/>
+        </w:rPr>
+        <w:t>View</w:t>
+      </w:r>
+      <w:r>
+        <w:t xml:space="preserve"> - </w:t>
+      </w:r>
+      <w:r>
+        <w:rPr>
+          <w:lang w:val="en-US"/>
+        </w:rPr>
+        <w:t>Index</w:t>
+      </w:r>
+      <w:r>
+        <w:t>.</w:t>
+      </w:r>
+      <w:proofErr w:type="spellStart"/>
+      <w:r>
+        <w:rPr>
+          <w:lang w:val="en-US"/>
+        </w:rPr>
+        <w:t>cshtml</w:t>
+      </w:r>
+      <w:proofErr w:type="spellEnd"/>
+      <w:r>
+        <w:t>)</w:t>
+      </w:r>
+      <w:r>
+        <w:t xml:space="preserve">, вывод всех (см. примечание в коде файла) строк таблицы </w:t>
+      </w:r>
+      <w:proofErr w:type="spellStart"/>
+      <w:r>
+        <w:t>Contract</w:t>
+      </w:r>
+      <w:proofErr w:type="spellEnd"/>
+      <w:r>
+        <w:t>, управление сортировкой (</w:t>
+      </w:r>
+      <w:proofErr w:type="spellStart"/>
+      <w:r>
+        <w:t>вх</w:t>
+      </w:r>
+      <w:proofErr w:type="spellEnd"/>
+      <w:r>
+        <w:t xml:space="preserve">. параметр: модель </w:t>
+      </w:r>
+      <w:proofErr w:type="spellStart"/>
+      <w:r>
+        <w:t>SortOptions</w:t>
+      </w:r>
+      <w:proofErr w:type="spellEnd"/>
+      <w:r>
+        <w:t>, по умолчанию - null).</w:t>
+      </w:r>
+    </w:p>
+    <w:p>
+      <w:pPr>
+        <w:pStyle w:val="a4"/>
+        <w:numPr>
+          <w:ilvl w:val="0"/>
+          <w:numId w:val="3"/>
+        </w:numPr>
+      </w:pPr>
+      <w:proofErr w:type="spellStart"/>
+      <w:r>
+        <w:t>RequestDetails</w:t>
+      </w:r>
+      <w:proofErr w:type="spellEnd"/>
+      <w:r>
+        <w:t xml:space="preserve"> – получение дополнительной информации по одному контракту</w:t>
+      </w:r>
+      <w:r>
+        <w:t>, в зависимости от флага либо вся информация</w:t>
+      </w:r>
+      <w:r>
+        <w:t xml:space="preserve"> (</w:t>
+      </w:r>
+      <w:r>
+        <w:rPr>
+          <w:lang w:val="en-US"/>
+        </w:rPr>
+        <w:t>View</w:t>
+      </w:r>
+      <w:r>
+        <w:t xml:space="preserve"> </w:t>
+      </w:r>
+      <w:r>
+        <w:t>–</w:t>
+      </w:r>
+      <w:r>
+        <w:t xml:space="preserve"> </w:t>
+      </w:r>
+      <w:proofErr w:type="spellStart"/>
+      <w:r>
+        <w:rPr>
+          <w:lang w:val="en-US"/>
+        </w:rPr>
+        <w:t>DetailedPartialView</w:t>
+      </w:r>
+      <w:proofErr w:type="spellEnd"/>
+      <w:r>
+        <w:t>.</w:t>
+      </w:r>
+      <w:proofErr w:type="spellStart"/>
+      <w:r>
+        <w:rPr>
+          <w:lang w:val="en-US"/>
+        </w:rPr>
+        <w:t>cshtml</w:t>
+      </w:r>
+      <w:proofErr w:type="spellEnd"/>
+      <w:r>
+        <w:t>)</w:t>
+      </w:r>
+      <w:r>
+        <w:t>, либо только контактные данные</w:t>
+      </w:r>
+      <w:r>
+        <w:t xml:space="preserve"> (</w:t>
+      </w:r>
+      <w:r>
+        <w:rPr>
+          <w:lang w:val="en-US"/>
+        </w:rPr>
+        <w:t>View</w:t>
+      </w:r>
+      <w:r>
+        <w:t xml:space="preserve"> </w:t>
+      </w:r>
+      <w:r>
+        <w:t>–</w:t>
+      </w:r>
+      <w:r>
+        <w:t xml:space="preserve"> </w:t>
+      </w:r>
+      <w:proofErr w:type="spellStart"/>
+      <w:r>
+        <w:rPr>
+          <w:lang w:val="en-US"/>
+        </w:rPr>
+        <w:t>ContactInfoPartialView</w:t>
+      </w:r>
+      <w:proofErr w:type="spellEnd"/>
+      <w:r>
+        <w:t>.</w:t>
+      </w:r>
+      <w:proofErr w:type="spellStart"/>
+      <w:r>
+        <w:rPr>
+          <w:lang w:val="en-US"/>
+        </w:rPr>
+        <w:t>cshtml</w:t>
+      </w:r>
+      <w:proofErr w:type="spellEnd"/>
+      <w:r>
+        <w:t>)</w:t>
+      </w:r>
+      <w:r>
+        <w:t xml:space="preserve">. </w:t>
+      </w:r>
+      <w:r>
+        <w:t>404, если запрошенный контракт не найден в базе (</w:t>
+      </w:r>
+      <w:proofErr w:type="spellStart"/>
+      <w:r>
+        <w:t>вх</w:t>
+      </w:r>
+      <w:proofErr w:type="spellEnd"/>
+      <w:r>
+        <w:t>. параметры: ИД контракта, флаг на запрос краткой или полной информации, по умолчанию - полная).</w:t>
+      </w:r>
+    </w:p>
+    <w:p>
+      <w:pPr>
+        <w:pStyle w:val="2"/>
+      </w:pPr>
+      <w:bookmarkStart w:id="9" w:name="_Toc391883098"/>
+      <w:proofErr w:type="spellStart"/>
+      <w:r>
+        <w:t>Model</w:t>
+      </w:r>
+      <w:proofErr w:type="spellEnd"/>
+      <w:r>
+        <w:rPr>
+          <w:lang w:val="en-US"/>
+        </w:rPr>
+        <w:t>s</w:t>
+      </w:r>
+      <w:bookmarkEnd w:id="9"/>
+    </w:p>
+    <w:p>
+      <w:pPr>
+        <w:rPr>
+          <w:i/>
+        </w:rPr>
+      </w:pPr>
+      <w:r>
+        <w:rPr>
+          <w:i/>
+        </w:rPr>
+        <w:t xml:space="preserve">Прошу обратить внимания, что по принципам MVC считается плохим тоном организовывать логику работы с моделью (обработку и </w:t>
+      </w:r>
+      <w:r>
+        <w:rPr>
+          <w:i/>
+        </w:rPr>
+        <w:t>отображение</w:t>
+      </w:r>
+      <w:r>
+        <w:rPr>
+          <w:i/>
+        </w:rPr>
+        <w:t>)</w:t>
+      </w:r>
+      <w:r>
+        <w:rPr>
+          <w:i/>
+        </w:rPr>
+        <w:t xml:space="preserve"> внутри самого класса модели</w:t>
+      </w:r>
+      <w:r>
+        <w:rPr>
+          <w:i/>
+        </w:rPr>
+        <w:t xml:space="preserve">, хотя это и расходится с </w:t>
+      </w:r>
+      <w:r>
+        <w:rPr>
+          <w:i/>
+        </w:rPr>
+        <w:t xml:space="preserve">некоторыми </w:t>
+      </w:r>
+      <w:r>
+        <w:rPr>
+          <w:i/>
+        </w:rPr>
+        <w:t>основными принципами ООП</w:t>
+      </w:r>
+      <w:r>
+        <w:rPr>
+          <w:i/>
+        </w:rPr>
+        <w:t>.</w:t>
+      </w:r>
+      <w:r>
+        <w:rPr>
+          <w:i/>
+        </w:rPr>
+        <w:t xml:space="preserve"> </w:t>
+      </w:r>
+    </w:p>
+    <w:p>
+      <w:pPr>
+        <w:pStyle w:val="3"/>
+      </w:pPr>
+      <w:bookmarkStart w:id="10" w:name="_Toc391883099"/>
+      <w:proofErr w:type="spellStart"/>
+      <w:r>
+        <w:rPr>
+          <w:lang w:val="en-US"/>
+        </w:rPr>
+        <w:t>ShortInfoModel</w:t>
+      </w:r>
+      <w:proofErr w:type="spellEnd"/>
+      <w:r>
+        <w:t>.</w:t>
+      </w:r>
+      <w:proofErr w:type="spellStart"/>
+      <w:r>
+        <w:rPr>
+          <w:lang w:val="en-US"/>
+        </w:rPr>
+        <w:t>cs</w:t>
+      </w:r>
+      <w:bookmarkEnd w:id="10"/>
+      <w:proofErr w:type="spellEnd"/>
+    </w:p>
+    <w:p>
+      <w:r>
+        <w:t>Описание всех полей для отображения в кратком виде, включает:</w:t>
+      </w:r>
+    </w:p>
+    <w:p>
+      <w:pPr>
+        <w:pStyle w:val="a4"/>
+        <w:numPr>
+          <w:ilvl w:val="0"/>
+          <w:numId w:val="4"/>
+        </w:numPr>
+      </w:pPr>
+      <w:r>
+        <w:t>ID,</w:t>
+      </w:r>
+    </w:p>
+    <w:p>
+      <w:pPr>
+        <w:pStyle w:val="a4"/>
+        <w:numPr>
+          <w:ilvl w:val="0"/>
+          <w:numId w:val="4"/>
+        </w:numPr>
+      </w:pPr>
+      <w:r>
+        <w:t>н</w:t>
+      </w:r>
+      <w:proofErr w:type="spellStart"/>
+      <w:r>
+        <w:rPr>
+          <w:lang w:val="en-US"/>
+        </w:rPr>
+        <w:t>омер</w:t>
+      </w:r>
+      <w:proofErr w:type="spellEnd"/>
+      <w:r>
+        <w:rPr>
+          <w:lang w:val="en-US"/>
+        </w:rPr>
+        <w:t xml:space="preserve"> </w:t>
+      </w:r>
+      <w:proofErr w:type="spellStart"/>
+      <w:r>
+        <w:rPr>
+          <w:lang w:val="en-US"/>
+        </w:rPr>
+        <w:t>контракта</w:t>
+      </w:r>
+      <w:proofErr w:type="spellEnd"/>
+      <w:r>
+        <w:t>,</w:t>
+      </w:r>
+    </w:p>
+    <w:p>
+      <w:pPr>
+        <w:pStyle w:val="a4"/>
+        <w:numPr>
+          <w:ilvl w:val="0"/>
+          <w:numId w:val="4"/>
+        </w:numPr>
+      </w:pPr>
+      <w:r>
+        <w:t>дату подписания,</w:t>
+      </w:r>
+    </w:p>
+    <w:p>
+      <w:pPr>
+        <w:pStyle w:val="a4"/>
+        <w:numPr>
+          <w:ilvl w:val="0"/>
+          <w:numId w:val="4"/>
+        </w:numPr>
+      </w:pPr>
+      <w:r>
+        <w:t>итоговую сумму,</w:t>
+      </w:r>
+    </w:p>
+    <w:p>
+      <w:pPr>
+        <w:pStyle w:val="a4"/>
+        <w:numPr>
+          <w:ilvl w:val="0"/>
+          <w:numId w:val="4"/>
+        </w:numPr>
+      </w:pPr>
+      <w:r>
+        <w:t>ФИО исполнителя.</w:t>
+      </w:r>
+    </w:p>
+    <w:p>
+      <w:pPr>
+        <w:pStyle w:val="3"/>
+        <w:rPr>
+          <w:lang w:val="en-US"/>
+        </w:rPr>
+      </w:pPr>
+      <w:bookmarkStart w:id="11" w:name="_Toc391883100"/>
+      <w:proofErr w:type="spellStart"/>
+      <w:r>
+        <w:lastRenderedPageBreak/>
+        <w:t>Detailed</w:t>
+      </w:r>
+      <w:r>
+        <w:rPr>
+          <w:lang w:val="en-US"/>
+        </w:rPr>
+        <w:t>InfoModel.cs</w:t>
+      </w:r>
+      <w:bookmarkEnd w:id="11"/>
+      <w:proofErr w:type="spellEnd"/>
+    </w:p>
+    <w:p>
+      <w:r>
+        <w:t xml:space="preserve">Наследник </w:t>
+      </w:r>
+      <w:r>
+        <w:t xml:space="preserve">модели </w:t>
+      </w:r>
+      <w:proofErr w:type="spellStart"/>
+      <w:r>
+        <w:t>ShortInfoModel</w:t>
+      </w:r>
+      <w:proofErr w:type="spellEnd"/>
+      <w:r>
+        <w:t>, используется для отображения дополнительной информации, включает в себя следующие дополнительные элементы:</w:t>
+      </w:r>
+    </w:p>
+    <w:p>
+      <w:pPr>
+        <w:pStyle w:val="a4"/>
+        <w:numPr>
+          <w:ilvl w:val="0"/>
+          <w:numId w:val="5"/>
+        </w:numPr>
+      </w:pPr>
+      <w:r>
+        <w:t>предмет договора,</w:t>
+      </w:r>
+    </w:p>
+    <w:p>
+      <w:pPr>
+        <w:pStyle w:val="a4"/>
+        <w:numPr>
+          <w:ilvl w:val="0"/>
+          <w:numId w:val="5"/>
+        </w:numPr>
+      </w:pPr>
+      <w:r>
+        <w:t>подписант,</w:t>
+      </w:r>
+    </w:p>
+    <w:p>
+      <w:pPr>
+        <w:pStyle w:val="a4"/>
+        <w:numPr>
+          <w:ilvl w:val="0"/>
+          <w:numId w:val="5"/>
+        </w:numPr>
+      </w:pPr>
+      <w:r>
+        <w:t>информация об исполнителе,</w:t>
+      </w:r>
+    </w:p>
+    <w:p>
+      <w:pPr>
+        <w:pStyle w:val="a4"/>
+        <w:numPr>
+          <w:ilvl w:val="0"/>
+          <w:numId w:val="5"/>
+        </w:numPr>
+      </w:pPr>
+      <w:r>
+        <w:t>контактные данные представителя.</w:t>
+      </w:r>
+    </w:p>
+    <w:p>
+      <w:pPr>
+        <w:pStyle w:val="3"/>
+      </w:pPr>
+      <w:bookmarkStart w:id="12" w:name="_Toc391883101"/>
+      <w:proofErr w:type="spellStart"/>
+      <w:r>
+        <w:t>SortOptions</w:t>
+      </w:r>
+      <w:proofErr w:type="spellEnd"/>
+      <w:r>
+        <w:t>.</w:t>
+      </w:r>
+      <w:proofErr w:type="spellStart"/>
+      <w:r>
+        <w:rPr>
+          <w:lang w:val="en-US"/>
+        </w:rPr>
+        <w:t>cs</w:t>
+      </w:r>
+      <w:bookmarkEnd w:id="12"/>
+      <w:proofErr w:type="spellEnd"/>
+    </w:p>
+    <w:p>
+      <w:r>
+        <w:t xml:space="preserve">Класс отвечающий за сортировку таблицы на представлении </w:t>
+      </w:r>
+      <w:r>
+        <w:rPr>
+          <w:lang w:val="en-US"/>
+        </w:rPr>
+        <w:t>Index</w:t>
+      </w:r>
+      <w:r>
+        <w:t>.</w:t>
+      </w:r>
+      <w:proofErr w:type="spellStart"/>
+      <w:r>
+        <w:rPr>
+          <w:lang w:val="en-US"/>
+        </w:rPr>
+        <w:t>cshtml</w:t>
+      </w:r>
+      <w:proofErr w:type="spellEnd"/>
+      <w:r>
+        <w:t>.</w:t>
+      </w:r>
+      <w:r>
+        <w:t xml:space="preserve"> В готовом виде можно</w:t>
+      </w:r>
+      <w:r>
+        <w:t xml:space="preserve"> использовать для сортировки по убыванию/возрастанию, комбинированной сортировки.</w:t>
+      </w:r>
+    </w:p>
+    <w:p>
+      <w:pPr>
+        <w:pStyle w:val="2"/>
+      </w:pPr>
+      <w:bookmarkStart w:id="13" w:name="_Toc391883102"/>
+      <w:proofErr w:type="spellStart"/>
+      <w:r>
+        <w:t>Views</w:t>
+      </w:r>
+      <w:bookmarkEnd w:id="13"/>
+      <w:proofErr w:type="spellEnd"/>
+    </w:p>
+    <w:p>
+      <w:pPr>
+        <w:pStyle w:val="3"/>
+      </w:pPr>
+      <w:bookmarkStart w:id="14" w:name="_Toc391883103"/>
+      <w:proofErr w:type="spellStart"/>
+      <w:r>
+        <w:t>Index</w:t>
+      </w:r>
+      <w:proofErr w:type="spellEnd"/>
+      <w:r>
+        <w:t>.</w:t>
+      </w:r>
+      <w:proofErr w:type="spellStart"/>
+      <w:r>
+        <w:rPr>
+          <w:lang w:val="en-US"/>
+        </w:rPr>
+        <w:t>cshtml</w:t>
+      </w:r>
+      <w:bookmarkEnd w:id="14"/>
+      <w:proofErr w:type="spellEnd"/>
+    </w:p>
+    <w:p>
+      <w:r>
+        <w:t xml:space="preserve">Начальная страница сайта, отображение таблицы контрактов, использует модель </w:t>
+      </w:r>
+      <w:proofErr w:type="spellStart"/>
+      <w:r>
+        <w:rPr>
+          <w:lang w:val="en-US"/>
+        </w:rPr>
+        <w:t>IEnumerable</w:t>
+      </w:r>
+      <w:proofErr w:type="spellEnd"/>
+      <w:r>
+        <w:t>&lt;</w:t>
+      </w:r>
+      <w:proofErr w:type="spellStart"/>
+      <w:r>
+        <w:rPr>
+          <w:lang w:val="en-US"/>
+        </w:rPr>
+        <w:t>ShortInfoModel</w:t>
+      </w:r>
+      <w:proofErr w:type="spellEnd"/>
+      <w:r>
+        <w:t>&gt;.</w:t>
+      </w:r>
+    </w:p>
+    <w:p>
+      <w:pPr>
+        <w:pStyle w:val="3"/>
+      </w:pPr>
+      <w:bookmarkStart w:id="15" w:name="_Toc391883104"/>
+      <w:proofErr w:type="spellStart"/>
+      <w:r>
+        <w:rPr>
+          <w:lang w:val="en-US"/>
+        </w:rPr>
+        <w:t>ContactInfoPartialView</w:t>
+      </w:r>
+      <w:proofErr w:type="spellEnd"/>
+      <w:r>
+        <w:t>.</w:t>
+      </w:r>
+      <w:proofErr w:type="spellStart"/>
+      <w:r>
+        <w:rPr>
+          <w:lang w:val="en-US"/>
+        </w:rPr>
+        <w:t>cshtml</w:t>
+      </w:r>
+      <w:bookmarkEnd w:id="15"/>
+      <w:proofErr w:type="spellEnd"/>
+    </w:p>
+    <w:p>
+      <w:r>
+        <w:t xml:space="preserve">Частичное представление, используется для вставок в другие представления, отображает панель с </w:t>
+      </w:r>
+      <w:proofErr w:type="spellStart"/>
+      <w:r>
+        <w:t>контактнымы</w:t>
+      </w:r>
+      <w:proofErr w:type="spellEnd"/>
+      <w:r>
+        <w:t xml:space="preserve"> данными. </w:t>
+      </w:r>
+      <w:r>
+        <w:t xml:space="preserve">Использует модель </w:t>
+      </w:r>
+      <w:proofErr w:type="spellStart"/>
+      <w:r>
+        <w:t>DetailedInfoModel</w:t>
+      </w:r>
+      <w:proofErr w:type="spellEnd"/>
+      <w:r>
+        <w:t>.</w:t>
+      </w:r>
+    </w:p>
+    <w:p>
+      <w:pPr>
+        <w:pStyle w:val="3"/>
+      </w:pPr>
+      <w:bookmarkStart w:id="16" w:name="_Toc391883105"/>
+      <w:proofErr w:type="spellStart"/>
+      <w:r>
+        <w:t>DetailedPartialView.cshtml</w:t>
+      </w:r>
+      <w:bookmarkEnd w:id="16"/>
+      <w:proofErr w:type="spellEnd"/>
+    </w:p>
+    <w:p>
+      <w:r>
+        <w:t xml:space="preserve">Представление для отображения всей </w:t>
+      </w:r>
+      <w:proofErr w:type="spellStart"/>
+      <w:r>
+        <w:t>инофрмации</w:t>
+      </w:r>
+      <w:proofErr w:type="spellEnd"/>
+      <w:r>
+        <w:t xml:space="preserve"> о контракте (</w:t>
+      </w:r>
+      <w:r>
+        <w:t>кроме ID</w:t>
+      </w:r>
+      <w:r>
+        <w:t xml:space="preserve">). Может использоваться как частичное представление и встраиваться в рабочие страницы, по умолчанию работает как отдельное представление. </w:t>
+      </w:r>
+      <w:r>
+        <w:t xml:space="preserve">Использует модель </w:t>
+      </w:r>
+      <w:proofErr w:type="spellStart"/>
+      <w:r>
+        <w:t>DetailedInfoModel</w:t>
+      </w:r>
+      <w:proofErr w:type="spellEnd"/>
+      <w:r>
+        <w:t>.</w:t>
+      </w:r>
+    </w:p>
+    <w:p>
+      <w:pPr>
+        <w:pStyle w:val="1"/>
+      </w:pPr>
+      <w:bookmarkStart w:id="17" w:name="_Toc391883106"/>
+      <w:r>
+        <w:t>Почему MVC</w:t>
+      </w:r>
+      <w:bookmarkEnd w:id="17"/>
+    </w:p>
+    <w:p>
+      <w:r>
+        <w:t>Потому что мы имеем те</w:t>
+      </w:r>
+      <w:r>
+        <w:t xml:space="preserve"> </w:t>
+      </w:r>
+      <w:r>
+        <w:t xml:space="preserve">же инструменты, что и на </w:t>
+      </w:r>
+      <w:r>
+        <w:rPr>
+          <w:lang w:val="en-US"/>
+        </w:rPr>
+        <w:t>Web</w:t>
+      </w:r>
+      <w:r>
+        <w:t xml:space="preserve"> </w:t>
+      </w:r>
+      <w:r>
+        <w:rPr>
+          <w:lang w:val="en-US"/>
+        </w:rPr>
+        <w:t>Forms</w:t>
+      </w:r>
+      <w:r>
+        <w:t xml:space="preserve">, но при </w:t>
+      </w:r>
+      <w:r>
+        <w:t>э</w:t>
+      </w:r>
+      <w:r>
+        <w:t>том достигаем большего контроля над кодом</w:t>
+      </w:r>
+      <w:r>
+        <w:t>, в плане сопровождения и тестирования за счёт разделения обязанностей</w:t>
+      </w:r>
+      <w:r>
+        <w:t>, хотя на начальных этапах разработки код может сохранять избыточность</w:t>
+      </w:r>
+      <w:r>
+        <w:t>.</w:t>
+      </w:r>
+    </w:p>
+    <w:p>
+      <w:r>
+        <w:t>Подробнее можно почитать здесь:</w:t>
+      </w:r>
+    </w:p>
+    <w:p>
+      <w:hyperlink r:id="rId8" w:anchor="mvcvswebforms" w:history="1">
+        <w:r>
+          <w:rPr>
+            <w:rStyle w:val="a5"/>
+          </w:rPr>
+          <w:t>http://metanit.com/sharp/mvc/1.1.php#mvcvswebforms</w:t>
+        </w:r>
+      </w:hyperlink>
+      <w:r>
+        <w:t>.</w:t>
+      </w:r>
+    </w:p>
+    <w:p>
+      <w:pPr>
+        <w:pStyle w:val="2"/>
+      </w:pPr>
+      <w:bookmarkStart w:id="18" w:name="_Toc391883107"/>
+      <w:r>
+        <w:lastRenderedPageBreak/>
+        <w:t xml:space="preserve">А если </w:t>
+      </w:r>
+      <w:r>
+        <w:t>«</w:t>
+      </w:r>
+      <w:r>
+        <w:t>на пальцах</w:t>
+      </w:r>
+      <w:r>
+        <w:t>»?</w:t>
+      </w:r>
+      <w:bookmarkEnd w:id="18"/>
+    </w:p>
+    <w:p>
+      <w:r>
+        <w:t>На примере обращения к начальной странице:</w:t>
+      </w:r>
+    </w:p>
+    <w:p>
+      <w:pPr>
+        <w:pStyle w:val="a4"/>
+        <w:numPr>
+          <w:ilvl w:val="0"/>
+          <w:numId w:val="7"/>
+        </w:numPr>
+      </w:pPr>
+      <w:r>
+        <w:t xml:space="preserve">Посылаем запрос на </w:t>
+      </w:r>
+      <w:r>
+        <w:t>http://адрес_сайта/</w:t>
+      </w:r>
+      <w:r>
+        <w:t>.</w:t>
+      </w:r>
+    </w:p>
+    <w:p>
+      <w:pPr>
+        <w:pStyle w:val="a4"/>
+        <w:numPr>
+          <w:ilvl w:val="0"/>
+          <w:numId w:val="7"/>
+        </w:numPr>
+      </w:pPr>
+      <w:r>
+        <w:t xml:space="preserve">Т.к. </w:t>
+      </w:r>
+      <w:proofErr w:type="spellStart"/>
+      <w:r>
+        <w:t>HomeController</w:t>
+      </w:r>
+      <w:proofErr w:type="spellEnd"/>
+      <w:r>
+        <w:t xml:space="preserve"> – </w:t>
+      </w:r>
+      <w:proofErr w:type="spellStart"/>
+      <w:r>
+        <w:t>контроллёр</w:t>
+      </w:r>
+      <w:proofErr w:type="spellEnd"/>
+      <w:r>
+        <w:t xml:space="preserve"> по умолчанию, и явно </w:t>
+      </w:r>
+      <w:proofErr w:type="spellStart"/>
+      <w:r>
+        <w:t>контроллёр</w:t>
+      </w:r>
+      <w:proofErr w:type="spellEnd"/>
+      <w:r>
+        <w:t xml:space="preserve"> не выбран</w:t>
+      </w:r>
+      <w:r>
+        <w:t xml:space="preserve"> (иначе был бы адрес</w:t>
+      </w:r>
+      <w:r>
+        <w:t xml:space="preserve"> </w:t>
+      </w:r>
+      <w:r>
+        <w:t>http://адрес_сайта/имя</w:t>
+      </w:r>
+      <w:r>
+        <w:t>_контроллёра/</w:t>
+      </w:r>
+      <w:r>
+        <w:t>)</w:t>
+      </w:r>
+      <w:r>
+        <w:t xml:space="preserve"> – обращаемся к нему.</w:t>
+      </w:r>
+    </w:p>
+    <w:p>
+      <w:pPr>
+        <w:pStyle w:val="a4"/>
+        <w:numPr>
+          <w:ilvl w:val="0"/>
+          <w:numId w:val="7"/>
+        </w:numPr>
+      </w:pPr>
+      <w:r>
+        <w:t xml:space="preserve">Метод не задан, автоматически вызываем метод </w:t>
+      </w:r>
+      <w:proofErr w:type="spellStart"/>
+      <w:r>
+        <w:t>Index</w:t>
+      </w:r>
+      <w:proofErr w:type="spellEnd"/>
+      <w:r>
+        <w:t>.</w:t>
+      </w:r>
+    </w:p>
+    <w:p>
+      <w:pPr>
+        <w:pStyle w:val="a4"/>
+        <w:numPr>
+          <w:ilvl w:val="0"/>
+          <w:numId w:val="7"/>
+        </w:numPr>
+      </w:pPr>
+      <w:r>
+        <w:t>Метод заполняет</w:t>
+      </w:r>
+      <w:r>
+        <w:t xml:space="preserve"> (см. код)</w:t>
+      </w:r>
+      <w:r>
+        <w:t xml:space="preserve"> связанную со страницей </w:t>
+      </w:r>
+      <w:proofErr w:type="spellStart"/>
+      <w:r>
+        <w:t>Index.cshtml</w:t>
+      </w:r>
+      <w:proofErr w:type="spellEnd"/>
+      <w:r>
+        <w:t xml:space="preserve"> модель </w:t>
+      </w:r>
+      <w:proofErr w:type="spellStart"/>
+      <w:r>
+        <w:rPr>
+          <w:lang w:val="en-US"/>
+        </w:rPr>
+        <w:t>IEnumerable</w:t>
+      </w:r>
+      <w:proofErr w:type="spellEnd"/>
+      <w:r>
+        <w:t>&lt;</w:t>
+      </w:r>
+      <w:proofErr w:type="spellStart"/>
+      <w:r>
+        <w:rPr>
+          <w:lang w:val="en-US"/>
+        </w:rPr>
+        <w:t>ShortInfoModel</w:t>
+      </w:r>
+      <w:proofErr w:type="spellEnd"/>
+      <w:r>
+        <w:t>&gt; и начинает генерацию страницы.</w:t>
+      </w:r>
+    </w:p>
+    <w:p>
+      <w:pPr>
+        <w:pStyle w:val="a4"/>
+        <w:numPr>
+          <w:ilvl w:val="0"/>
+          <w:numId w:val="7"/>
+        </w:numPr>
+      </w:pPr>
+      <w:r>
+        <w:t>Генерация</w:t>
+      </w:r>
+      <w:r>
+        <w:t>,</w:t>
+      </w:r>
+      <w:r>
+        <w:t xml:space="preserve"> </w:t>
+      </w:r>
+      <w:r>
+        <w:t xml:space="preserve">в общем, похожа на ту, которая происходит в </w:t>
+      </w:r>
+      <w:proofErr w:type="spellStart"/>
+      <w:r>
+        <w:t>Web</w:t>
+      </w:r>
+      <w:proofErr w:type="spellEnd"/>
+      <w:r>
+        <w:t xml:space="preserve"> </w:t>
+      </w:r>
+      <w:proofErr w:type="spellStart"/>
+      <w:r>
+        <w:t>Forms</w:t>
+      </w:r>
+      <w:proofErr w:type="spellEnd"/>
+      <w:r>
+        <w:t xml:space="preserve">, </w:t>
+      </w:r>
+      <w:r>
+        <w:t>однако у нас</w:t>
+      </w:r>
+      <w:r>
+        <w:t xml:space="preserve"> есть связь с моделью, как глобальным параметром для всего представления.  </w:t>
+      </w:r>
+    </w:p>
+    <w:p>
+      <w:pPr>
+        <w:pStyle w:val="a4"/>
+        <w:numPr>
+          <w:ilvl w:val="0"/>
+          <w:numId w:val="7"/>
+        </w:numPr>
+      </w:pPr>
+      <w:r>
+        <w:t>Страница сгенерирована и доступна клиенту.</w:t>
+      </w:r>
+    </w:p>
+    <w:p>
+      <w:r>
+        <w:t>Поэтому грубая техническая разница:</w:t>
+      </w:r>
+    </w:p>
+    <w:p>
+      <w:pPr>
+        <w:pStyle w:val="a4"/>
+        <w:numPr>
+          <w:ilvl w:val="0"/>
+          <w:numId w:val="9"/>
+        </w:numPr>
+      </w:pPr>
+      <w:r>
+        <w:t>Механизм передачи и обработки данных внутри сервера.</w:t>
+      </w:r>
+    </w:p>
+    <w:p>
+      <w:pPr>
+        <w:pStyle w:val="a4"/>
+        <w:numPr>
+          <w:ilvl w:val="0"/>
+          <w:numId w:val="9"/>
+        </w:numPr>
+      </w:pPr>
+      <w:r>
+        <w:t>Обработка событий.</w:t>
+      </w:r>
     </w:p>
     <w:sectPr>
       <w:pgSz w:w="11906" w:h="16838"/>
@@ -562,6 +3146,205 @@
 <file path=word/numbering.xml><?xml version="1.0" encoding="utf-8"?>
 <w:numbering xmlns:wpc="http://schemas.microsoft.com/office/word/2010/wordprocessingCanvas" xmlns:mc="http://schemas.openxmlformats.org/markup-compatibility/2006" xmlns:o="urn:schemas-microsoft-com:office:office" xmlns:r="http://schemas.openxmlformats.org/officeDocument/2006/relationships" xmlns:m="http://schemas.openxmlformats.org/officeDocument/2006/math" xmlns:v="urn:schemas-microsoft-com:vml" xmlns:wp14="http://schemas.microsoft.com/office/word/2010/wordprocessingDrawing" xmlns:wp="http://schemas.openxmlformats.org/drawingml/2006/wordprocessingDrawing" xmlns:w10="urn:schemas-microsoft-com:office:word" xmlns:w="http://schemas.openxmlformats.org/wordprocessingml/2006/main" xmlns:w14="http://schemas.microsoft.com/office/word/2010/wordml" xmlns:w15="http://schemas.microsoft.com/office/word/2012/wordml" xmlns:wpg="http://schemas.microsoft.com/office/word/2010/wordprocessingGroup" xmlns:wpi="http://schemas.microsoft.com/office/word/2010/wordprocessingInk" xmlns:wne="http://schemas.microsoft.com/office/word/2006/wordml" xmlns:wps="http://schemas.microsoft.com/office/word/2010/wordprocessingShape" mc:Ignorable="w14 w15 wp14">
   <w:abstractNum w:abstractNumId="0">
+    <w:nsid w:val="06A212FC"/>
+    <w:multiLevelType w:val="hybridMultilevel"/>
+    <w:tmpl w:val="2306004C"/>
+    <w:lvl w:ilvl="0" w:tplc="04190001">
+      <w:start w:val="1"/>
+      <w:numFmt w:val="bullet"/>
+      <w:lvlText w:val=""/>
+      <w:lvlJc w:val="left"/>
+      <w:pPr>
+        <w:ind w:left="720" w:hanging="360"/>
+      </w:pPr>
+      <w:rPr>
+        <w:rFonts w:ascii="Symbol" w:hAnsi="Symbol" w:hint="default"/>
+      </w:rPr>
+    </w:lvl>
+    <w:lvl w:ilvl="1" w:tplc="04190003" w:tentative="1">
+      <w:start w:val="1"/>
+      <w:numFmt w:val="bullet"/>
+      <w:lvlText w:val="o"/>
+      <w:lvlJc w:val="left"/>
+      <w:pPr>
+        <w:ind w:left="1440" w:hanging="360"/>
+      </w:pPr>
+      <w:rPr>
+        <w:rFonts w:ascii="Courier New" w:hAnsi="Courier New" w:cs="Courier New" w:hint="default"/>
+      </w:rPr>
+    </w:lvl>
+    <w:lvl w:ilvl="2" w:tplc="04190005" w:tentative="1">
+      <w:start w:val="1"/>
+      <w:numFmt w:val="bullet"/>
+      <w:lvlText w:val=""/>
+      <w:lvlJc w:val="left"/>
+      <w:pPr>
+        <w:ind w:left="2160" w:hanging="360"/>
+      </w:pPr>
+      <w:rPr>
+        <w:rFonts w:ascii="Wingdings" w:hAnsi="Wingdings" w:hint="default"/>
+      </w:rPr>
+    </w:lvl>
+    <w:lvl w:ilvl="3" w:tplc="04190001" w:tentative="1">
+      <w:start w:val="1"/>
+      <w:numFmt w:val="bullet"/>
+      <w:lvlText w:val=""/>
+      <w:lvlJc w:val="left"/>
+      <w:pPr>
+        <w:ind w:left="2880" w:hanging="360"/>
+      </w:pPr>
+      <w:rPr>
+        <w:rFonts w:ascii="Symbol" w:hAnsi="Symbol" w:hint="default"/>
+      </w:rPr>
+    </w:lvl>
+    <w:lvl w:ilvl="4" w:tplc="04190003" w:tentative="1">
+      <w:start w:val="1"/>
+      <w:numFmt w:val="bullet"/>
+      <w:lvlText w:val="o"/>
+      <w:lvlJc w:val="left"/>
+      <w:pPr>
+        <w:ind w:left="3600" w:hanging="360"/>
+      </w:pPr>
+      <w:rPr>
+        <w:rFonts w:ascii="Courier New" w:hAnsi="Courier New" w:cs="Courier New" w:hint="default"/>
+      </w:rPr>
+    </w:lvl>
+    <w:lvl w:ilvl="5" w:tplc="04190005" w:tentative="1">
+      <w:start w:val="1"/>
+      <w:numFmt w:val="bullet"/>
+      <w:lvlText w:val=""/>
+      <w:lvlJc w:val="left"/>
+      <w:pPr>
+        <w:ind w:left="4320" w:hanging="360"/>
+      </w:pPr>
+      <w:rPr>
+        <w:rFonts w:ascii="Wingdings" w:hAnsi="Wingdings" w:hint="default"/>
+      </w:rPr>
+    </w:lvl>
+    <w:lvl w:ilvl="6" w:tplc="04190001" w:tentative="1">
+      <w:start w:val="1"/>
+      <w:numFmt w:val="bullet"/>
+      <w:lvlText w:val=""/>
+      <w:lvlJc w:val="left"/>
+      <w:pPr>
+        <w:ind w:left="5040" w:hanging="360"/>
+      </w:pPr>
+      <w:rPr>
+        <w:rFonts w:ascii="Symbol" w:hAnsi="Symbol" w:hint="default"/>
+      </w:rPr>
+    </w:lvl>
+    <w:lvl w:ilvl="7" w:tplc="04190003" w:tentative="1">
+      <w:start w:val="1"/>
+      <w:numFmt w:val="bullet"/>
+      <w:lvlText w:val="o"/>
+      <w:lvlJc w:val="left"/>
+      <w:pPr>
+        <w:ind w:left="5760" w:hanging="360"/>
+      </w:pPr>
+      <w:rPr>
+        <w:rFonts w:ascii="Courier New" w:hAnsi="Courier New" w:cs="Courier New" w:hint="default"/>
+      </w:rPr>
+    </w:lvl>
+    <w:lvl w:ilvl="8" w:tplc="04190005" w:tentative="1">
+      <w:start w:val="1"/>
+      <w:numFmt w:val="bullet"/>
+      <w:lvlText w:val=""/>
+      <w:lvlJc w:val="left"/>
+      <w:pPr>
+        <w:ind w:left="6480" w:hanging="360"/>
+      </w:pPr>
+      <w:rPr>
+        <w:rFonts w:ascii="Wingdings" w:hAnsi="Wingdings" w:hint="default"/>
+      </w:rPr>
+    </w:lvl>
+  </w:abstractNum>
+  <w:abstractNum w:abstractNumId="1">
+    <w:nsid w:val="170B4274"/>
+    <w:multiLevelType w:val="hybridMultilevel"/>
+    <w:tmpl w:val="416296A0"/>
+    <w:lvl w:ilvl="0" w:tplc="0419000F">
+      <w:start w:val="1"/>
+      <w:numFmt w:val="decimal"/>
+      <w:lvlText w:val="%1."/>
+      <w:lvlJc w:val="left"/>
+      <w:pPr>
+        <w:ind w:left="720" w:hanging="360"/>
+      </w:pPr>
+    </w:lvl>
+    <w:lvl w:ilvl="1" w:tplc="04190019" w:tentative="1">
+      <w:start w:val="1"/>
+      <w:numFmt w:val="lowerLetter"/>
+      <w:lvlText w:val="%2."/>
+      <w:lvlJc w:val="left"/>
+      <w:pPr>
+        <w:ind w:left="1440" w:hanging="360"/>
+      </w:pPr>
+    </w:lvl>
+    <w:lvl w:ilvl="2" w:tplc="0419001B" w:tentative="1">
+      <w:start w:val="1"/>
+      <w:numFmt w:val="lowerRoman"/>
+      <w:lvlText w:val="%3."/>
+      <w:lvlJc w:val="right"/>
+      <w:pPr>
+        <w:ind w:left="2160" w:hanging="180"/>
+      </w:pPr>
+    </w:lvl>
+    <w:lvl w:ilvl="3" w:tplc="0419000F" w:tentative="1">
+      <w:start w:val="1"/>
+      <w:numFmt w:val="decimal"/>
+      <w:lvlText w:val="%4."/>
+      <w:lvlJc w:val="left"/>
+      <w:pPr>
+        <w:ind w:left="2880" w:hanging="360"/>
+      </w:pPr>
+    </w:lvl>
+    <w:lvl w:ilvl="4" w:tplc="04190019" w:tentative="1">
+      <w:start w:val="1"/>
+      <w:numFmt w:val="lowerLetter"/>
+      <w:lvlText w:val="%5."/>
+      <w:lvlJc w:val="left"/>
+      <w:pPr>
+        <w:ind w:left="3600" w:hanging="360"/>
+      </w:pPr>
+    </w:lvl>
+    <w:lvl w:ilvl="5" w:tplc="0419001B" w:tentative="1">
+      <w:start w:val="1"/>
+      <w:numFmt w:val="lowerRoman"/>
+      <w:lvlText w:val="%6."/>
+      <w:lvlJc w:val="right"/>
+      <w:pPr>
+        <w:ind w:left="4320" w:hanging="180"/>
+      </w:pPr>
+    </w:lvl>
+    <w:lvl w:ilvl="6" w:tplc="0419000F" w:tentative="1">
+      <w:start w:val="1"/>
+      <w:numFmt w:val="decimal"/>
+      <w:lvlText w:val="%7."/>
+      <w:lvlJc w:val="left"/>
+      <w:pPr>
+        <w:ind w:left="5040" w:hanging="360"/>
+      </w:pPr>
+    </w:lvl>
+    <w:lvl w:ilvl="7" w:tplc="04190019" w:tentative="1">
+      <w:start w:val="1"/>
+      <w:numFmt w:val="lowerLetter"/>
+      <w:lvlText w:val="%8."/>
+      <w:lvlJc w:val="left"/>
+      <w:pPr>
+        <w:ind w:left="5760" w:hanging="360"/>
+      </w:pPr>
+    </w:lvl>
+    <w:lvl w:ilvl="8" w:tplc="0419001B" w:tentative="1">
+      <w:start w:val="1"/>
+      <w:numFmt w:val="lowerRoman"/>
+      <w:lvlText w:val="%9."/>
+      <w:lvlJc w:val="right"/>
+      <w:pPr>
+        <w:ind w:left="6480" w:hanging="180"/>
+      </w:pPr>
+    </w:lvl>
+  </w:abstractNum>
+  <w:abstractNum w:abstractNumId="2">
     <w:nsid w:val="2EA07039"/>
     <w:multiLevelType w:val="hybridMultilevel"/>
     <w:tmpl w:val="0C706B82"/>
@@ -674,7 +3457,518 @@
       </w:rPr>
     </w:lvl>
   </w:abstractNum>
-  <w:abstractNum w:abstractNumId="1">
+  <w:abstractNum w:abstractNumId="3">
+    <w:nsid w:val="31D02B67"/>
+    <w:multiLevelType w:val="hybridMultilevel"/>
+    <w:tmpl w:val="8E0CF62C"/>
+    <w:lvl w:ilvl="0" w:tplc="04190001">
+      <w:start w:val="1"/>
+      <w:numFmt w:val="bullet"/>
+      <w:lvlText w:val=""/>
+      <w:lvlJc w:val="left"/>
+      <w:pPr>
+        <w:ind w:left="1429" w:hanging="360"/>
+      </w:pPr>
+      <w:rPr>
+        <w:rFonts w:ascii="Symbol" w:hAnsi="Symbol" w:hint="default"/>
+      </w:rPr>
+    </w:lvl>
+    <w:lvl w:ilvl="1" w:tplc="04190003" w:tentative="1">
+      <w:start w:val="1"/>
+      <w:numFmt w:val="bullet"/>
+      <w:lvlText w:val="o"/>
+      <w:lvlJc w:val="left"/>
+      <w:pPr>
+        <w:ind w:left="2149" w:hanging="360"/>
+      </w:pPr>
+      <w:rPr>
+        <w:rFonts w:ascii="Courier New" w:hAnsi="Courier New" w:cs="Courier New" w:hint="default"/>
+      </w:rPr>
+    </w:lvl>
+    <w:lvl w:ilvl="2" w:tplc="04190005" w:tentative="1">
+      <w:start w:val="1"/>
+      <w:numFmt w:val="bullet"/>
+      <w:lvlText w:val=""/>
+      <w:lvlJc w:val="left"/>
+      <w:pPr>
+        <w:ind w:left="2869" w:hanging="360"/>
+      </w:pPr>
+      <w:rPr>
+        <w:rFonts w:ascii="Wingdings" w:hAnsi="Wingdings" w:hint="default"/>
+      </w:rPr>
+    </w:lvl>
+    <w:lvl w:ilvl="3" w:tplc="04190001" w:tentative="1">
+      <w:start w:val="1"/>
+      <w:numFmt w:val="bullet"/>
+      <w:lvlText w:val=""/>
+      <w:lvlJc w:val="left"/>
+      <w:pPr>
+        <w:ind w:left="3589" w:hanging="360"/>
+      </w:pPr>
+      <w:rPr>
+        <w:rFonts w:ascii="Symbol" w:hAnsi="Symbol" w:hint="default"/>
+      </w:rPr>
+    </w:lvl>
+    <w:lvl w:ilvl="4" w:tplc="04190003" w:tentative="1">
+      <w:start w:val="1"/>
+      <w:numFmt w:val="bullet"/>
+      <w:lvlText w:val="o"/>
+      <w:lvlJc w:val="left"/>
+      <w:pPr>
+        <w:ind w:left="4309" w:hanging="360"/>
+      </w:pPr>
+      <w:rPr>
+        <w:rFonts w:ascii="Courier New" w:hAnsi="Courier New" w:cs="Courier New" w:hint="default"/>
+      </w:rPr>
+    </w:lvl>
+    <w:lvl w:ilvl="5" w:tplc="04190005" w:tentative="1">
+      <w:start w:val="1"/>
+      <w:numFmt w:val="bullet"/>
+      <w:lvlText w:val=""/>
+      <w:lvlJc w:val="left"/>
+      <w:pPr>
+        <w:ind w:left="5029" w:hanging="360"/>
+      </w:pPr>
+      <w:rPr>
+        <w:rFonts w:ascii="Wingdings" w:hAnsi="Wingdings" w:hint="default"/>
+      </w:rPr>
+    </w:lvl>
+    <w:lvl w:ilvl="6" w:tplc="04190001" w:tentative="1">
+      <w:start w:val="1"/>
+      <w:numFmt w:val="bullet"/>
+      <w:lvlText w:val=""/>
+      <w:lvlJc w:val="left"/>
+      <w:pPr>
+        <w:ind w:left="5749" w:hanging="360"/>
+      </w:pPr>
+      <w:rPr>
+        <w:rFonts w:ascii="Symbol" w:hAnsi="Symbol" w:hint="default"/>
+      </w:rPr>
+    </w:lvl>
+    <w:lvl w:ilvl="7" w:tplc="04190003" w:tentative="1">
+      <w:start w:val="1"/>
+      <w:numFmt w:val="bullet"/>
+      <w:lvlText w:val="o"/>
+      <w:lvlJc w:val="left"/>
+      <w:pPr>
+        <w:ind w:left="6469" w:hanging="360"/>
+      </w:pPr>
+      <w:rPr>
+        <w:rFonts w:ascii="Courier New" w:hAnsi="Courier New" w:cs="Courier New" w:hint="default"/>
+      </w:rPr>
+    </w:lvl>
+    <w:lvl w:ilvl="8" w:tplc="04190005" w:tentative="1">
+      <w:start w:val="1"/>
+      <w:numFmt w:val="bullet"/>
+      <w:lvlText w:val=""/>
+      <w:lvlJc w:val="left"/>
+      <w:pPr>
+        <w:ind w:left="7189" w:hanging="360"/>
+      </w:pPr>
+      <w:rPr>
+        <w:rFonts w:ascii="Wingdings" w:hAnsi="Wingdings" w:hint="default"/>
+      </w:rPr>
+    </w:lvl>
+  </w:abstractNum>
+  <w:abstractNum w:abstractNumId="4">
+    <w:nsid w:val="3961087A"/>
+    <w:multiLevelType w:val="hybridMultilevel"/>
+    <w:tmpl w:val="DACAFEB0"/>
+    <w:lvl w:ilvl="0" w:tplc="04190001">
+      <w:start w:val="1"/>
+      <w:numFmt w:val="bullet"/>
+      <w:lvlText w:val=""/>
+      <w:lvlJc w:val="left"/>
+      <w:pPr>
+        <w:ind w:left="720" w:hanging="360"/>
+      </w:pPr>
+      <w:rPr>
+        <w:rFonts w:ascii="Symbol" w:hAnsi="Symbol" w:hint="default"/>
+      </w:rPr>
+    </w:lvl>
+    <w:lvl w:ilvl="1" w:tplc="04190003" w:tentative="1">
+      <w:start w:val="1"/>
+      <w:numFmt w:val="bullet"/>
+      <w:lvlText w:val="o"/>
+      <w:lvlJc w:val="left"/>
+      <w:pPr>
+        <w:ind w:left="1440" w:hanging="360"/>
+      </w:pPr>
+      <w:rPr>
+        <w:rFonts w:ascii="Courier New" w:hAnsi="Courier New" w:cs="Courier New" w:hint="default"/>
+      </w:rPr>
+    </w:lvl>
+    <w:lvl w:ilvl="2" w:tplc="04190005" w:tentative="1">
+      <w:start w:val="1"/>
+      <w:numFmt w:val="bullet"/>
+      <w:lvlText w:val=""/>
+      <w:lvlJc w:val="left"/>
+      <w:pPr>
+        <w:ind w:left="2160" w:hanging="360"/>
+      </w:pPr>
+      <w:rPr>
+        <w:rFonts w:ascii="Wingdings" w:hAnsi="Wingdings" w:hint="default"/>
+      </w:rPr>
+    </w:lvl>
+    <w:lvl w:ilvl="3" w:tplc="04190001" w:tentative="1">
+      <w:start w:val="1"/>
+      <w:numFmt w:val="bullet"/>
+      <w:lvlText w:val=""/>
+      <w:lvlJc w:val="left"/>
+      <w:pPr>
+        <w:ind w:left="2880" w:hanging="360"/>
+      </w:pPr>
+      <w:rPr>
+        <w:rFonts w:ascii="Symbol" w:hAnsi="Symbol" w:hint="default"/>
+      </w:rPr>
+    </w:lvl>
+    <w:lvl w:ilvl="4" w:tplc="04190003" w:tentative="1">
+      <w:start w:val="1"/>
+      <w:numFmt w:val="bullet"/>
+      <w:lvlText w:val="o"/>
+      <w:lvlJc w:val="left"/>
+      <w:pPr>
+        <w:ind w:left="3600" w:hanging="360"/>
+      </w:pPr>
+      <w:rPr>
+        <w:rFonts w:ascii="Courier New" w:hAnsi="Courier New" w:cs="Courier New" w:hint="default"/>
+      </w:rPr>
+    </w:lvl>
+    <w:lvl w:ilvl="5" w:tplc="04190005" w:tentative="1">
+      <w:start w:val="1"/>
+      <w:numFmt w:val="bullet"/>
+      <w:lvlText w:val=""/>
+      <w:lvlJc w:val="left"/>
+      <w:pPr>
+        <w:ind w:left="4320" w:hanging="360"/>
+      </w:pPr>
+      <w:rPr>
+        <w:rFonts w:ascii="Wingdings" w:hAnsi="Wingdings" w:hint="default"/>
+      </w:rPr>
+    </w:lvl>
+    <w:lvl w:ilvl="6" w:tplc="04190001" w:tentative="1">
+      <w:start w:val="1"/>
+      <w:numFmt w:val="bullet"/>
+      <w:lvlText w:val=""/>
+      <w:lvlJc w:val="left"/>
+      <w:pPr>
+        <w:ind w:left="5040" w:hanging="360"/>
+      </w:pPr>
+      <w:rPr>
+        <w:rFonts w:ascii="Symbol" w:hAnsi="Symbol" w:hint="default"/>
+      </w:rPr>
+    </w:lvl>
+    <w:lvl w:ilvl="7" w:tplc="04190003" w:tentative="1">
+      <w:start w:val="1"/>
+      <w:numFmt w:val="bullet"/>
+      <w:lvlText w:val="o"/>
+      <w:lvlJc w:val="left"/>
+      <w:pPr>
+        <w:ind w:left="5760" w:hanging="360"/>
+      </w:pPr>
+      <w:rPr>
+        <w:rFonts w:ascii="Courier New" w:hAnsi="Courier New" w:cs="Courier New" w:hint="default"/>
+      </w:rPr>
+    </w:lvl>
+    <w:lvl w:ilvl="8" w:tplc="04190005" w:tentative="1">
+      <w:start w:val="1"/>
+      <w:numFmt w:val="bullet"/>
+      <w:lvlText w:val=""/>
+      <w:lvlJc w:val="left"/>
+      <w:pPr>
+        <w:ind w:left="6480" w:hanging="360"/>
+      </w:pPr>
+      <w:rPr>
+        <w:rFonts w:ascii="Wingdings" w:hAnsi="Wingdings" w:hint="default"/>
+      </w:rPr>
+    </w:lvl>
+  </w:abstractNum>
+  <w:abstractNum w:abstractNumId="5">
+    <w:nsid w:val="48C44920"/>
+    <w:multiLevelType w:val="hybridMultilevel"/>
+    <w:tmpl w:val="058E7A58"/>
+    <w:lvl w:ilvl="0" w:tplc="0419000F">
+      <w:start w:val="1"/>
+      <w:numFmt w:val="decimal"/>
+      <w:lvlText w:val="%1."/>
+      <w:lvlJc w:val="left"/>
+      <w:pPr>
+        <w:ind w:left="1429" w:hanging="360"/>
+      </w:pPr>
+    </w:lvl>
+    <w:lvl w:ilvl="1" w:tplc="04190019" w:tentative="1">
+      <w:start w:val="1"/>
+      <w:numFmt w:val="lowerLetter"/>
+      <w:lvlText w:val="%2."/>
+      <w:lvlJc w:val="left"/>
+      <w:pPr>
+        <w:ind w:left="2149" w:hanging="360"/>
+      </w:pPr>
+    </w:lvl>
+    <w:lvl w:ilvl="2" w:tplc="0419001B" w:tentative="1">
+      <w:start w:val="1"/>
+      <w:numFmt w:val="lowerRoman"/>
+      <w:lvlText w:val="%3."/>
+      <w:lvlJc w:val="right"/>
+      <w:pPr>
+        <w:ind w:left="2869" w:hanging="180"/>
+      </w:pPr>
+    </w:lvl>
+    <w:lvl w:ilvl="3" w:tplc="0419000F" w:tentative="1">
+      <w:start w:val="1"/>
+      <w:numFmt w:val="decimal"/>
+      <w:lvlText w:val="%4."/>
+      <w:lvlJc w:val="left"/>
+      <w:pPr>
+        <w:ind w:left="3589" w:hanging="360"/>
+      </w:pPr>
+    </w:lvl>
+    <w:lvl w:ilvl="4" w:tplc="04190019" w:tentative="1">
+      <w:start w:val="1"/>
+      <w:numFmt w:val="lowerLetter"/>
+      <w:lvlText w:val="%5."/>
+      <w:lvlJc w:val="left"/>
+      <w:pPr>
+        <w:ind w:left="4309" w:hanging="360"/>
+      </w:pPr>
+    </w:lvl>
+    <w:lvl w:ilvl="5" w:tplc="0419001B" w:tentative="1">
+      <w:start w:val="1"/>
+      <w:numFmt w:val="lowerRoman"/>
+      <w:lvlText w:val="%6."/>
+      <w:lvlJc w:val="right"/>
+      <w:pPr>
+        <w:ind w:left="5029" w:hanging="180"/>
+      </w:pPr>
+    </w:lvl>
+    <w:lvl w:ilvl="6" w:tplc="0419000F" w:tentative="1">
+      <w:start w:val="1"/>
+      <w:numFmt w:val="decimal"/>
+      <w:lvlText w:val="%7."/>
+      <w:lvlJc w:val="left"/>
+      <w:pPr>
+        <w:ind w:left="5749" w:hanging="360"/>
+      </w:pPr>
+    </w:lvl>
+    <w:lvl w:ilvl="7" w:tplc="04190019" w:tentative="1">
+      <w:start w:val="1"/>
+      <w:numFmt w:val="lowerLetter"/>
+      <w:lvlText w:val="%8."/>
+      <w:lvlJc w:val="left"/>
+      <w:pPr>
+        <w:ind w:left="6469" w:hanging="360"/>
+      </w:pPr>
+    </w:lvl>
+    <w:lvl w:ilvl="8" w:tplc="0419001B" w:tentative="1">
+      <w:start w:val="1"/>
+      <w:numFmt w:val="lowerRoman"/>
+      <w:lvlText w:val="%9."/>
+      <w:lvlJc w:val="right"/>
+      <w:pPr>
+        <w:ind w:left="7189" w:hanging="180"/>
+      </w:pPr>
+    </w:lvl>
+  </w:abstractNum>
+  <w:abstractNum w:abstractNumId="6">
+    <w:nsid w:val="56177F04"/>
+    <w:multiLevelType w:val="hybridMultilevel"/>
+    <w:tmpl w:val="427A9A94"/>
+    <w:lvl w:ilvl="0" w:tplc="0419000F">
+      <w:start w:val="1"/>
+      <w:numFmt w:val="decimal"/>
+      <w:lvlText w:val="%1."/>
+      <w:lvlJc w:val="left"/>
+      <w:pPr>
+        <w:ind w:left="720" w:hanging="360"/>
+      </w:pPr>
+    </w:lvl>
+    <w:lvl w:ilvl="1" w:tplc="04190019" w:tentative="1">
+      <w:start w:val="1"/>
+      <w:numFmt w:val="lowerLetter"/>
+      <w:lvlText w:val="%2."/>
+      <w:lvlJc w:val="left"/>
+      <w:pPr>
+        <w:ind w:left="1440" w:hanging="360"/>
+      </w:pPr>
+    </w:lvl>
+    <w:lvl w:ilvl="2" w:tplc="0419001B" w:tentative="1">
+      <w:start w:val="1"/>
+      <w:numFmt w:val="lowerRoman"/>
+      <w:lvlText w:val="%3."/>
+      <w:lvlJc w:val="right"/>
+      <w:pPr>
+        <w:ind w:left="2160" w:hanging="180"/>
+      </w:pPr>
+    </w:lvl>
+    <w:lvl w:ilvl="3" w:tplc="0419000F" w:tentative="1">
+      <w:start w:val="1"/>
+      <w:numFmt w:val="decimal"/>
+      <w:lvlText w:val="%4."/>
+      <w:lvlJc w:val="left"/>
+      <w:pPr>
+        <w:ind w:left="2880" w:hanging="360"/>
+      </w:pPr>
+    </w:lvl>
+    <w:lvl w:ilvl="4" w:tplc="04190019" w:tentative="1">
+      <w:start w:val="1"/>
+      <w:numFmt w:val="lowerLetter"/>
+      <w:lvlText w:val="%5."/>
+      <w:lvlJc w:val="left"/>
+      <w:pPr>
+        <w:ind w:left="3600" w:hanging="360"/>
+      </w:pPr>
+    </w:lvl>
+    <w:lvl w:ilvl="5" w:tplc="0419001B" w:tentative="1">
+      <w:start w:val="1"/>
+      <w:numFmt w:val="lowerRoman"/>
+      <w:lvlText w:val="%6."/>
+      <w:lvlJc w:val="right"/>
+      <w:pPr>
+        <w:ind w:left="4320" w:hanging="180"/>
+      </w:pPr>
+    </w:lvl>
+    <w:lvl w:ilvl="6" w:tplc="0419000F" w:tentative="1">
+      <w:start w:val="1"/>
+      <w:numFmt w:val="decimal"/>
+      <w:lvlText w:val="%7."/>
+      <w:lvlJc w:val="left"/>
+      <w:pPr>
+        <w:ind w:left="5040" w:hanging="360"/>
+      </w:pPr>
+    </w:lvl>
+    <w:lvl w:ilvl="7" w:tplc="04190019" w:tentative="1">
+      <w:start w:val="1"/>
+      <w:numFmt w:val="lowerLetter"/>
+      <w:lvlText w:val="%8."/>
+      <w:lvlJc w:val="left"/>
+      <w:pPr>
+        <w:ind w:left="5760" w:hanging="360"/>
+      </w:pPr>
+    </w:lvl>
+    <w:lvl w:ilvl="8" w:tplc="0419001B" w:tentative="1">
+      <w:start w:val="1"/>
+      <w:numFmt w:val="lowerRoman"/>
+      <w:lvlText w:val="%9."/>
+      <w:lvlJc w:val="right"/>
+      <w:pPr>
+        <w:ind w:left="6480" w:hanging="180"/>
+      </w:pPr>
+    </w:lvl>
+  </w:abstractNum>
+  <w:abstractNum w:abstractNumId="7">
+    <w:nsid w:val="731A72AB"/>
+    <w:multiLevelType w:val="hybridMultilevel"/>
+    <w:tmpl w:val="B6D6D6C8"/>
+    <w:lvl w:ilvl="0" w:tplc="04190001">
+      <w:start w:val="1"/>
+      <w:numFmt w:val="bullet"/>
+      <w:lvlText w:val=""/>
+      <w:lvlJc w:val="left"/>
+      <w:pPr>
+        <w:ind w:left="720" w:hanging="360"/>
+      </w:pPr>
+      <w:rPr>
+        <w:rFonts w:ascii="Symbol" w:hAnsi="Symbol" w:hint="default"/>
+      </w:rPr>
+    </w:lvl>
+    <w:lvl w:ilvl="1" w:tplc="04190003" w:tentative="1">
+      <w:start w:val="1"/>
+      <w:numFmt w:val="bullet"/>
+      <w:lvlText w:val="o"/>
+      <w:lvlJc w:val="left"/>
+      <w:pPr>
+        <w:ind w:left="1440" w:hanging="360"/>
+      </w:pPr>
+      <w:rPr>
+        <w:rFonts w:ascii="Courier New" w:hAnsi="Courier New" w:cs="Courier New" w:hint="default"/>
+      </w:rPr>
+    </w:lvl>
+    <w:lvl w:ilvl="2" w:tplc="04190005" w:tentative="1">
+      <w:start w:val="1"/>
+      <w:numFmt w:val="bullet"/>
+      <w:lvlText w:val=""/>
+      <w:lvlJc w:val="left"/>
+      <w:pPr>
+        <w:ind w:left="2160" w:hanging="360"/>
+      </w:pPr>
+      <w:rPr>
+        <w:rFonts w:ascii="Wingdings" w:hAnsi="Wingdings" w:hint="default"/>
+      </w:rPr>
+    </w:lvl>
+    <w:lvl w:ilvl="3" w:tplc="04190001" w:tentative="1">
+      <w:start w:val="1"/>
+      <w:numFmt w:val="bullet"/>
+      <w:lvlText w:val=""/>
+      <w:lvlJc w:val="left"/>
+      <w:pPr>
+        <w:ind w:left="2880" w:hanging="360"/>
+      </w:pPr>
+      <w:rPr>
+        <w:rFonts w:ascii="Symbol" w:hAnsi="Symbol" w:hint="default"/>
+      </w:rPr>
+    </w:lvl>
+    <w:lvl w:ilvl="4" w:tplc="04190003" w:tentative="1">
+      <w:start w:val="1"/>
+      <w:numFmt w:val="bullet"/>
+      <w:lvlText w:val="o"/>
+      <w:lvlJc w:val="left"/>
+      <w:pPr>
+        <w:ind w:left="3600" w:hanging="360"/>
+      </w:pPr>
+      <w:rPr>
+        <w:rFonts w:ascii="Courier New" w:hAnsi="Courier New" w:cs="Courier New" w:hint="default"/>
+      </w:rPr>
+    </w:lvl>
+    <w:lvl w:ilvl="5" w:tplc="04190005" w:tentative="1">
+      <w:start w:val="1"/>
+      <w:numFmt w:val="bullet"/>
+      <w:lvlText w:val=""/>
+      <w:lvlJc w:val="left"/>
+      <w:pPr>
+        <w:ind w:left="4320" w:hanging="360"/>
+      </w:pPr>
+      <w:rPr>
+        <w:rFonts w:ascii="Wingdings" w:hAnsi="Wingdings" w:hint="default"/>
+      </w:rPr>
+    </w:lvl>
+    <w:lvl w:ilvl="6" w:tplc="04190001" w:tentative="1">
+      <w:start w:val="1"/>
+      <w:numFmt w:val="bullet"/>
+      <w:lvlText w:val=""/>
+      <w:lvlJc w:val="left"/>
+      <w:pPr>
+        <w:ind w:left="5040" w:hanging="360"/>
+      </w:pPr>
+      <w:rPr>
+        <w:rFonts w:ascii="Symbol" w:hAnsi="Symbol" w:hint="default"/>
+      </w:rPr>
+    </w:lvl>
+    <w:lvl w:ilvl="7" w:tplc="04190003" w:tentative="1">
+      <w:start w:val="1"/>
+      <w:numFmt w:val="bullet"/>
+      <w:lvlText w:val="o"/>
+      <w:lvlJc w:val="left"/>
+      <w:pPr>
+        <w:ind w:left="5760" w:hanging="360"/>
+      </w:pPr>
+      <w:rPr>
+        <w:rFonts w:ascii="Courier New" w:hAnsi="Courier New" w:cs="Courier New" w:hint="default"/>
+      </w:rPr>
+    </w:lvl>
+    <w:lvl w:ilvl="8" w:tplc="04190005" w:tentative="1">
+      <w:start w:val="1"/>
+      <w:numFmt w:val="bullet"/>
+      <w:lvlText w:val=""/>
+      <w:lvlJc w:val="left"/>
+      <w:pPr>
+        <w:ind w:left="6480" w:hanging="360"/>
+      </w:pPr>
+      <w:rPr>
+        <w:rFonts w:ascii="Wingdings" w:hAnsi="Wingdings" w:hint="default"/>
+      </w:rPr>
+    </w:lvl>
+  </w:abstractNum>
+  <w:abstractNum w:abstractNumId="8">
     <w:nsid w:val="769F0D72"/>
     <w:multiLevelType w:val="hybridMultilevel"/>
     <w:tmpl w:val="E5FEE024"/>
@@ -788,9 +4082,30 @@
     </w:lvl>
   </w:abstractNum>
   <w:num w:numId="1">
+    <w:abstractNumId w:val="8"/>
+  </w:num>
+  <w:num w:numId="2">
+    <w:abstractNumId w:val="2"/>
+  </w:num>
+  <w:num w:numId="3">
+    <w:abstractNumId w:val="6"/>
+  </w:num>
+  <w:num w:numId="4">
+    <w:abstractNumId w:val="4"/>
+  </w:num>
+  <w:num w:numId="5">
+    <w:abstractNumId w:val="7"/>
+  </w:num>
+  <w:num w:numId="6">
+    <w:abstractNumId w:val="5"/>
+  </w:num>
+  <w:num w:numId="7">
     <w:abstractNumId w:val="1"/>
   </w:num>
-  <w:num w:numId="2">
+  <w:num w:numId="8">
+    <w:abstractNumId w:val="3"/>
+  </w:num>
+  <w:num w:numId="9">
     <w:abstractNumId w:val="0"/>
   </w:num>
 </w:numbering>
@@ -1189,6 +4504,16 @@
   <w:style w:type="paragraph" w:default="1" w:styleId="a">
     <w:name w:val="Normal"/>
     <w:qFormat/>
+    <w:rsid w:val="00D9590E"/>
+    <w:pPr>
+      <w:spacing w:after="0" w:line="300" w:lineRule="auto"/>
+      <w:ind w:firstLine="709"/>
+      <w:jc w:val="both"/>
+    </w:pPr>
+    <w:rPr>
+      <w:rFonts w:ascii="Times New Roman" w:hAnsi="Times New Roman"/>
+      <w:sz w:val="28"/>
+    </w:rPr>
   </w:style>
   <w:style w:type="paragraph" w:styleId="1">
     <w:name w:val="heading 1"/>
@@ -1197,17 +4522,18 @@
     <w:link w:val="10"/>
     <w:uiPriority w:val="9"/>
     <w:qFormat/>
-    <w:rsid w:val="00CE6E74"/>
+    <w:rsid w:val="00C92B1C"/>
     <w:pPr>
       <w:keepNext/>
       <w:keepLines/>
-      <w:spacing w:before="240" w:after="0"/>
+      <w:spacing w:before="240"/>
       <w:outlineLvl w:val="0"/>
     </w:pPr>
     <w:rPr>
       <w:rFonts w:asciiTheme="majorHAnsi" w:eastAsiaTheme="majorEastAsia" w:hAnsiTheme="majorHAnsi" w:cstheme="majorBidi"/>
+      <w:b/>
       <w:color w:val="2E74B5" w:themeColor="accent1" w:themeShade="BF"/>
-      <w:sz w:val="32"/>
+      <w:sz w:val="36"/>
       <w:szCs w:val="32"/>
     </w:rPr>
   </w:style>
@@ -1219,17 +4545,17 @@
     <w:uiPriority w:val="9"/>
     <w:unhideWhenUsed/>
     <w:qFormat/>
-    <w:rsid w:val="00CE6E74"/>
+    <w:rsid w:val="00D9590E"/>
     <w:pPr>
       <w:keepNext/>
       <w:keepLines/>
-      <w:spacing w:before="40" w:after="0"/>
+      <w:spacing w:before="40"/>
       <w:outlineLvl w:val="1"/>
     </w:pPr>
     <w:rPr>
       <w:rFonts w:asciiTheme="majorHAnsi" w:eastAsiaTheme="majorEastAsia" w:hAnsiTheme="majorHAnsi" w:cstheme="majorBidi"/>
       <w:color w:val="2E74B5" w:themeColor="accent1" w:themeShade="BF"/>
-      <w:sz w:val="26"/>
+      <w:sz w:val="32"/>
       <w:szCs w:val="26"/>
     </w:rPr>
   </w:style>
@@ -1241,17 +4567,16 @@
     <w:uiPriority w:val="9"/>
     <w:unhideWhenUsed/>
     <w:qFormat/>
-    <w:rsid w:val="00CE6E74"/>
+    <w:rsid w:val="00D9590E"/>
     <w:pPr>
       <w:keepNext/>
       <w:keepLines/>
-      <w:spacing w:before="40" w:after="0"/>
+      <w:spacing w:before="40"/>
       <w:outlineLvl w:val="2"/>
     </w:pPr>
     <w:rPr>
       <w:rFonts w:asciiTheme="majorHAnsi" w:eastAsiaTheme="majorEastAsia" w:hAnsiTheme="majorHAnsi" w:cstheme="majorBidi"/>
       <w:color w:val="1F4D78" w:themeColor="accent1" w:themeShade="7F"/>
-      <w:sz w:val="24"/>
       <w:szCs w:val="24"/>
     </w:rPr>
   </w:style>
@@ -1287,11 +4612,12 @@
     <w:basedOn w:val="a0"/>
     <w:link w:val="1"/>
     <w:uiPriority w:val="9"/>
-    <w:rsid w:val="00CE6E74"/>
+    <w:rsid w:val="00C92B1C"/>
     <w:rPr>
       <w:rFonts w:asciiTheme="majorHAnsi" w:eastAsiaTheme="majorEastAsia" w:hAnsiTheme="majorHAnsi" w:cstheme="majorBidi"/>
+      <w:b/>
       <w:color w:val="2E74B5" w:themeColor="accent1" w:themeShade="BF"/>
-      <w:sz w:val="32"/>
+      <w:sz w:val="36"/>
       <w:szCs w:val="32"/>
     </w:rPr>
   </w:style>
@@ -1315,11 +4641,11 @@
     <w:basedOn w:val="a0"/>
     <w:link w:val="2"/>
     <w:uiPriority w:val="9"/>
-    <w:rsid w:val="00CE6E74"/>
+    <w:rsid w:val="00D9590E"/>
     <w:rPr>
       <w:rFonts w:asciiTheme="majorHAnsi" w:eastAsiaTheme="majorEastAsia" w:hAnsiTheme="majorHAnsi" w:cstheme="majorBidi"/>
       <w:color w:val="2E74B5" w:themeColor="accent1" w:themeShade="BF"/>
-      <w:sz w:val="26"/>
+      <w:sz w:val="32"/>
       <w:szCs w:val="26"/>
     </w:rPr>
   </w:style>
@@ -1328,11 +4654,11 @@
     <w:basedOn w:val="a0"/>
     <w:link w:val="3"/>
     <w:uiPriority w:val="9"/>
-    <w:rsid w:val="00CE6E74"/>
+    <w:rsid w:val="00D9590E"/>
     <w:rPr>
       <w:rFonts w:asciiTheme="majorHAnsi" w:eastAsiaTheme="majorEastAsia" w:hAnsiTheme="majorHAnsi" w:cstheme="majorBidi"/>
       <w:color w:val="1F4D78" w:themeColor="accent1" w:themeShade="7F"/>
-      <w:sz w:val="24"/>
+      <w:sz w:val="28"/>
       <w:szCs w:val="24"/>
     </w:rPr>
   </w:style>
@@ -1357,6 +4683,44 @@
       <w:color w:val="0563C1" w:themeColor="hyperlink"/>
       <w:u w:val="single"/>
     </w:rPr>
+  </w:style>
+  <w:style w:type="paragraph" w:styleId="11">
+    <w:name w:val="toc 1"/>
+    <w:basedOn w:val="a"/>
+    <w:next w:val="a"/>
+    <w:autoRedefine/>
+    <w:uiPriority w:val="39"/>
+    <w:unhideWhenUsed/>
+    <w:rsid w:val="00841E3D"/>
+    <w:pPr>
+      <w:spacing w:after="100"/>
+    </w:pPr>
+  </w:style>
+  <w:style w:type="paragraph" w:styleId="21">
+    <w:name w:val="toc 2"/>
+    <w:basedOn w:val="a"/>
+    <w:next w:val="a"/>
+    <w:autoRedefine/>
+    <w:uiPriority w:val="39"/>
+    <w:unhideWhenUsed/>
+    <w:rsid w:val="00841E3D"/>
+    <w:pPr>
+      <w:spacing w:after="100"/>
+      <w:ind w:left="280"/>
+    </w:pPr>
+  </w:style>
+  <w:style w:type="paragraph" w:styleId="31">
+    <w:name w:val="toc 3"/>
+    <w:basedOn w:val="a"/>
+    <w:next w:val="a"/>
+    <w:autoRedefine/>
+    <w:uiPriority w:val="39"/>
+    <w:unhideWhenUsed/>
+    <w:rsid w:val="00841E3D"/>
+    <w:pPr>
+      <w:spacing w:after="100"/>
+      <w:ind w:left="560"/>
+    </w:pPr>
   </w:style>
 </w:styles>
 </file>
@@ -1627,7 +4991,7 @@
 </file>
 
 <file path=customXml/itemProps1.xml><?xml version="1.0" encoding="utf-8"?>
-<ds:datastoreItem xmlns:ds="http://schemas.openxmlformats.org/officeDocument/2006/customXml" ds:itemID="{A618130D-3486-4A97-8046-C023CEBCCBEC}">
+<ds:datastoreItem xmlns:ds="http://schemas.openxmlformats.org/officeDocument/2006/customXml" ds:itemID="{66BE62BE-2678-4D99-981E-E71E54195828}">
   <ds:schemaRefs>
     <ds:schemaRef ds:uri="http://schemas.openxmlformats.org/officeDocument/2006/bibliography"/>
   </ds:schemaRefs>

</xml_diff>